<commit_message>
CORRECT WORD.DOCX FILE 0.2.0
</commit_message>
<xml_diff>
--- a/wordDocuments/PassportTemplate.docx
+++ b/wordDocuments/PassportTemplate.docx
@@ -2,6 +2,93 @@
 <file path=word/document.xml><?xml version="1.0" encoding="utf-8"?>
 <w:document xmlns:wpc="http://schemas.microsoft.com/office/word/2010/wordprocessingCanvas" xmlns:cx="http://schemas.microsoft.com/office/drawing/2014/chartex" xmlns:cx1="http://schemas.microsoft.com/office/drawing/2015/9/8/chartex" xmlns:cx2="http://schemas.microsoft.com/office/drawing/2015/10/21/chartex" xmlns:cx3="http://schemas.microsoft.com/office/drawing/2016/5/9/chartex" xmlns:cx4="http://schemas.microsoft.com/office/drawing/2016/5/10/chartex" xmlns:cx5="http://schemas.microsoft.com/office/drawing/2016/5/11/chartex" xmlns:cx6="http://schemas.microsoft.com/office/drawing/2016/5/12/chartex" xmlns:cx7="http://schemas.microsoft.com/office/drawing/2016/5/13/chartex" xmlns:cx8="http://schemas.microsoft.com/office/drawing/2016/5/14/chartex" xmlns:mc="http://schemas.openxmlformats.org/markup-compatibility/2006" xmlns:aink="http://schemas.microsoft.com/office/drawing/2016/ink" xmlns:am3d="http://schemas.microsoft.com/office/drawing/2017/model3d" xmlns:o="urn:schemas-microsoft-com:office:office" xmlns:r="http://schemas.openxmlformats.org/officeDocument/2006/relationships" xmlns:m="http://schemas.openxmlformats.org/officeDocument/2006/math" xmlns:v="urn:schemas-microsoft-com:vml" xmlns:wp14="http://schemas.microsoft.com/office/word/2010/wordprocessingDrawing" xmlns:wp="http://schemas.openxmlformats.org/drawingml/2006/wordprocessingDrawing" xmlns:w10="urn:schemas-microsoft-com:office:word" xmlns:w="http://schemas.openxmlformats.org/wordprocessingml/2006/main" xmlns:w14="http://schemas.microsoft.com/office/word/2010/wordml" xmlns:w15="http://schemas.microsoft.com/office/word/2012/wordml" xmlns:w16cex="http://schemas.microsoft.com/office/word/2018/wordml/cex" xmlns:w16cid="http://schemas.microsoft.com/office/word/2016/wordml/cid" xmlns:w16="http://schemas.microsoft.com/office/word/2018/wordml" xmlns:w16sdtdh="http://schemas.microsoft.com/office/word/2020/wordml/sdtdatahash" xmlns:w16se="http://schemas.microsoft.com/office/word/2015/wordml/symex" xmlns:wpg="http://schemas.microsoft.com/office/word/2010/wordprocessingGroup" xmlns:wpi="http://schemas.microsoft.com/office/word/2010/wordprocessingInk" xmlns:wne="http://schemas.microsoft.com/office/word/2006/wordml" xmlns:wps="http://schemas.microsoft.com/office/word/2010/wordprocessingShape" mc:Ignorable="w14 w15 w16se w16cid w16 w16cex w16sdtdh wp14">
   <w:body>
+    <w:p>
+      <w:pPr>
+        <w:spacing w:after="0" w:line="240" w:lineRule="auto"/>
+        <w:mirrorIndents/>
+        <w:jc w:val="center"/>
+        <w:rPr>
+          <w:rFonts w:ascii="Arial" w:hAnsi="Arial" w:cs="Arial"/>
+          <w:b/>
+        </w:rPr>
+      </w:pPr>
+    </w:p>
+    <w:p>
+      <w:pPr>
+        <w:spacing w:after="0" w:line="240" w:lineRule="auto"/>
+        <w:ind w:firstLine="142"/>
+        <w:contextualSpacing/>
+        <w:mirrorIndents/>
+        <w:jc w:val="both"/>
+        <w:rPr>
+          <w:rFonts w:ascii="Arial" w:hAnsi="Arial" w:cs="Arial"/>
+          <w:sz w:val="18"/>
+          <w:szCs w:val="18"/>
+        </w:rPr>
+      </w:pPr>
+      <w:r>
+        <w:rPr>
+          <w:rFonts w:ascii="Arial" w:hAnsi="Arial" w:cs="Arial"/>
+          <w:sz w:val="18"/>
+          <w:szCs w:val="18"/>
+        </w:rPr>
+        <w:t xml:space="preserve"> </w:t>
+      </w:r>
+      <w:r>
+        <w:rPr>
+          <w:rFonts w:ascii="Arial" w:hAnsi="Arial" w:cs="Arial"/>
+          <w:sz w:val="18"/>
+          <w:szCs w:val="18"/>
+        </w:rPr>
+        <w:t>В течении гарантийного срока эксплуатации Изготовитель обязуется осуществлять гарантийный ремонт изделия в случае обнаружения заводского брака.</w:t>
+      </w:r>
+    </w:p>
+    <w:p>
+      <w:pPr>
+        <w:spacing w:after="0" w:line="240" w:lineRule="auto"/>
+        <w:contextualSpacing/>
+        <w:mirrorIndents/>
+        <w:jc w:val="both"/>
+        <w:rPr>
+          <w:rFonts w:ascii="Arial" w:hAnsi="Arial" w:cs="Arial"/>
+          <w:bCs/>
+          <w:sz w:val="24"/>
+          <w:szCs w:val="24"/>
+        </w:rPr>
+      </w:pPr>
+      <w:r>
+        <w:rPr>
+          <w:rFonts w:ascii="Arial" w:hAnsi="Arial" w:cs="Arial"/>
+          <w:bCs/>
+          <w:sz w:val="18"/>
+          <w:szCs w:val="18"/>
+        </w:rPr>
+        <w:t xml:space="preserve">    Гарантийный срок эксплуатации - 18 месяца со дня отгрузки с предприятия изготовителя при соблюдении условий транспортирования, хранения, монтажа и эксплуатации</w:t>
+      </w:r>
+      <w:r>
+        <w:rPr>
+          <w:rFonts w:ascii="Arial" w:hAnsi="Arial" w:cs="Arial"/>
+          <w:bCs/>
+          <w:sz w:val="24"/>
+          <w:szCs w:val="24"/>
+        </w:rPr>
+        <w:t>.</w:t>
+      </w:r>
+    </w:p>
+    <w:p>
+      <w:pPr>
+        <w:spacing w:after="0" w:line="240" w:lineRule="auto"/>
+        <w:contextualSpacing/>
+        <w:mirrorIndents/>
+        <w:jc w:val="both"/>
+        <w:rPr>
+          <w:rFonts w:ascii="Arial" w:hAnsi="Arial" w:cs="Arial"/>
+          <w:bCs/>
+          <w:sz w:val="24"/>
+          <w:szCs w:val="24"/>
+        </w:rPr>
+      </w:pPr>
+    </w:p>
     <w:p>
       <w:pPr>
         <w:pStyle w:val="a3"/>
@@ -27,9 +114,438 @@
     </w:p>
     <w:p>
       <w:pPr>
-        <w:pStyle w:val="a3"/>
         <w:spacing w:after="0" w:line="240" w:lineRule="auto"/>
-        <w:mirrorIndents/>
+        <w:jc w:val="both"/>
+        <w:rPr>
+          <w:rFonts w:ascii="Times New Roman" w:hAnsi="Times New Roman"/>
+          <w:sz w:val="18"/>
+          <w:szCs w:val="18"/>
+        </w:rPr>
+      </w:pPr>
+      <w:r>
+        <w:rPr>
+          <w:rFonts w:ascii="Arial" w:hAnsi="Arial" w:cs="Arial"/>
+          <w:sz w:val="18"/>
+          <w:szCs w:val="18"/>
+        </w:rPr>
+        <w:t xml:space="preserve">  </w:t>
+      </w:r>
+      <w:r>
+        <w:rPr>
+          <w:rFonts w:ascii="Arial" w:hAnsi="Arial" w:cs="Arial"/>
+          <w:sz w:val="18"/>
+          <w:szCs w:val="18"/>
+        </w:rPr>
+        <w:t>Вводно-распределительное</w:t>
+      </w:r>
+      <w:r>
+        <w:rPr>
+          <w:rFonts w:ascii="Arial" w:hAnsi="Arial" w:cs="Arial"/>
+          <w:sz w:val="18"/>
+          <w:szCs w:val="18"/>
+        </w:rPr>
+        <w:t xml:space="preserve"> </w:t>
+      </w:r>
+      <w:r>
+        <w:rPr>
+          <w:rFonts w:ascii="Arial" w:hAnsi="Arial" w:cs="Arial"/>
+          <w:sz w:val="18"/>
+          <w:szCs w:val="18"/>
+        </w:rPr>
+        <w:t>устройство</w:t>
+      </w:r>
+      <w:r>
+        <w:rPr>
+          <w:rFonts w:ascii="Arial" w:hAnsi="Arial" w:cs="Arial"/>
+          <w:sz w:val="18"/>
+          <w:szCs w:val="18"/>
+        </w:rPr>
+        <w:t xml:space="preserve"> </w:t>
+      </w:r>
+      <w:r>
+        <w:rPr>
+          <w:rFonts w:ascii="Arial" w:hAnsi="Arial" w:cs="Arial"/>
+          <w:sz w:val="18"/>
+          <w:szCs w:val="18"/>
+        </w:rPr>
+        <w:t xml:space="preserve">{{ </w:t>
+      </w:r>
+      <w:r>
+        <w:rPr>
+          <w:rFonts w:ascii="Arial" w:hAnsi="Arial" w:cs="Arial"/>
+          <w:sz w:val="18"/>
+          <w:szCs w:val="18"/>
+          <w:lang w:val="en-US"/>
+        </w:rPr>
+        <w:t>basicName</w:t>
+      </w:r>
+      <w:r>
+        <w:rPr>
+          <w:rFonts w:ascii="Arial" w:hAnsi="Arial" w:cs="Arial"/>
+          <w:sz w:val="18"/>
+          <w:szCs w:val="18"/>
+        </w:rPr>
+        <w:t xml:space="preserve"> }}</w:t>
+      </w:r>
+      <w:r>
+        <w:rPr>
+          <w:rFonts w:ascii="Arial" w:hAnsi="Arial" w:cs="Arial"/>
+          <w:sz w:val="18"/>
+          <w:szCs w:val="18"/>
+        </w:rPr>
+        <w:t xml:space="preserve"> </w:t>
+      </w:r>
+      <w:r>
+        <w:rPr>
+          <w:rFonts w:ascii="Arial" w:hAnsi="Arial" w:cs="Arial"/>
+          <w:sz w:val="18"/>
+          <w:szCs w:val="18"/>
+        </w:rPr>
+        <w:t>соответствует</w:t>
+      </w:r>
+      <w:r>
+        <w:rPr>
+          <w:rFonts w:ascii="Arial" w:hAnsi="Arial" w:cs="Arial"/>
+          <w:sz w:val="18"/>
+          <w:szCs w:val="18"/>
+        </w:rPr>
+        <w:t xml:space="preserve"> </w:t>
+      </w:r>
+      <w:r>
+        <w:rPr>
+          <w:rFonts w:ascii="Arial" w:hAnsi="Arial" w:cs="Arial"/>
+          <w:sz w:val="18"/>
+          <w:szCs w:val="18"/>
+        </w:rPr>
+        <w:t xml:space="preserve">ТУ </w:t>
+      </w:r>
+      <w:r>
+        <w:rPr>
+          <w:rFonts w:ascii="Arial" w:hAnsi="Arial" w:cs="Arial"/>
+          <w:bCs/>
+          <w:sz w:val="18"/>
+          <w:szCs w:val="18"/>
+        </w:rPr>
+        <w:t>27.12.31-001-00560762-2020</w:t>
+      </w:r>
+      <w:r>
+        <w:rPr>
+          <w:rFonts w:ascii="Times New Roman" w:hAnsi="Times New Roman"/>
+          <w:sz w:val="18"/>
+          <w:szCs w:val="18"/>
+        </w:rPr>
+        <w:t xml:space="preserve"> </w:t>
+      </w:r>
+      <w:r>
+        <w:rPr>
+          <w:rFonts w:ascii="Arial" w:hAnsi="Arial" w:cs="Arial"/>
+          <w:sz w:val="18"/>
+          <w:szCs w:val="18"/>
+        </w:rPr>
+        <w:t>и признано годным для эксплуатации</w:t>
+      </w:r>
+    </w:p>
+    <w:p>
+      <w:pPr>
+        <w:rPr>
+          <w:rFonts w:ascii="Arial" w:hAnsi="Arial" w:cs="Arial"/>
+          <w:sz w:val="24"/>
+          <w:szCs w:val="24"/>
+          <w:lang w:eastAsia="ar-SA"/>
+        </w:rPr>
+      </w:pPr>
+    </w:p>
+    <w:p>
+      <w:pPr>
+        <w:rPr>
+          <w:rFonts w:ascii="Arial" w:hAnsi="Arial" w:cs="Arial"/>
+          <w:u w:val="single"/>
+          <w:lang w:eastAsia="ar-SA"/>
+        </w:rPr>
+      </w:pPr>
+      <w:r>
+        <w:rPr>
+          <w:rFonts w:ascii="Arial" w:hAnsi="Arial" w:cs="Arial"/>
+          <w:lang w:eastAsia="ar-SA"/>
+        </w:rPr>
+        <w:t>Заводской номер №</w:t>
+      </w:r>
+      <w:r>
+        <w:rPr>
+          <w:rFonts w:ascii="Arial" w:hAnsi="Arial" w:cs="Arial"/>
+          <w:u w:val="single"/>
+          <w:lang w:eastAsia="ar-SA"/>
+        </w:rPr>
+        <w:t xml:space="preserve">{{ </w:t>
+      </w:r>
+      <w:r>
+        <w:rPr>
+          <w:rFonts w:ascii="Arial" w:hAnsi="Arial" w:cs="Arial"/>
+          <w:u w:val="single"/>
+          <w:lang w:val="en-US" w:eastAsia="ar-SA"/>
+        </w:rPr>
+        <w:t>databaseNumber</w:t>
+      </w:r>
+      <w:r>
+        <w:rPr>
+          <w:rFonts w:ascii="Arial" w:hAnsi="Arial" w:cs="Arial"/>
+          <w:u w:val="single"/>
+          <w:lang w:eastAsia="ar-SA"/>
+        </w:rPr>
+        <w:t xml:space="preserve"> }}</w:t>
+      </w:r>
+      <w:r>
+        <w:rPr>
+          <w:rFonts w:ascii="Arial" w:hAnsi="Arial" w:cs="Arial"/>
+          <w:u w:val="single"/>
+          <w:lang w:eastAsia="ar-SA"/>
+        </w:rPr>
+        <w:t xml:space="preserve"> </w:t>
+      </w:r>
+    </w:p>
+    <w:p>
+      <w:pPr>
+        <w:rPr>
+          <w:rFonts w:ascii="Arial" w:hAnsi="Arial" w:cs="Arial"/>
+          <w:lang w:eastAsia="ar-SA"/>
+        </w:rPr>
+      </w:pPr>
+      <w:r>
+        <w:rPr>
+          <w:rFonts w:ascii="Arial" w:hAnsi="Arial" w:cs="Arial"/>
+          <w:lang w:eastAsia="ar-SA"/>
+        </w:rPr>
+        <w:t>Дата выпуска   _____________</w:t>
+      </w:r>
+    </w:p>
+    <w:p>
+      <w:pPr>
+        <w:rPr>
+          <w:rFonts w:ascii="Arial" w:hAnsi="Arial" w:cs="Arial"/>
+          <w:lang w:eastAsia="ar-SA"/>
+        </w:rPr>
+      </w:pPr>
+      <w:r>
+        <w:rPr>
+          <w:rFonts w:ascii="Arial" w:hAnsi="Arial" w:cs="Arial"/>
+          <w:lang w:eastAsia="ar-SA"/>
+        </w:rPr>
+        <w:t>Печать и подпись начальника ОТК: ________________________</w:t>
+      </w:r>
+    </w:p>
+    <w:p>
+      <w:pPr>
+        <w:rPr>
+          <w:rFonts w:ascii="Arial" w:hAnsi="Arial" w:cs="Arial"/>
+          <w:sz w:val="24"/>
+          <w:szCs w:val="24"/>
+          <w:lang w:eastAsia="ar-SA"/>
+        </w:rPr>
+      </w:pPr>
+    </w:p>
+    <w:p>
+      <w:pPr>
+        <w:rPr>
+          <w:rFonts w:ascii="Arial" w:hAnsi="Arial" w:cs="Arial"/>
+          <w:sz w:val="24"/>
+          <w:szCs w:val="24"/>
+          <w:lang w:eastAsia="ar-SA"/>
+        </w:rPr>
+      </w:pPr>
+    </w:p>
+    <w:p>
+      <w:pPr>
+        <w:spacing w:line="240" w:lineRule="auto"/>
+        <w:ind w:left="720"/>
+        <w:jc w:val="both"/>
+        <w:rPr>
+          <w:rFonts w:ascii="Arial" w:hAnsi="Arial" w:cs="Arial"/>
+          <w:sz w:val="24"/>
+          <w:szCs w:val="24"/>
+        </w:rPr>
+      </w:pPr>
+    </w:p>
+    <w:p>
+      <w:pPr>
+        <w:spacing w:line="240" w:lineRule="auto"/>
+        <w:ind w:left="720"/>
+        <w:jc w:val="both"/>
+        <w:rPr>
+          <w:rFonts w:ascii="Arial" w:hAnsi="Arial" w:cs="Arial"/>
+          <w:sz w:val="24"/>
+          <w:szCs w:val="24"/>
+        </w:rPr>
+      </w:pPr>
+    </w:p>
+    <w:p>
+      <w:pPr>
+        <w:spacing w:line="240" w:lineRule="auto"/>
+        <w:ind w:left="720"/>
+        <w:jc w:val="both"/>
+        <w:rPr>
+          <w:rFonts w:ascii="Arial" w:hAnsi="Arial" w:cs="Arial"/>
+          <w:sz w:val="24"/>
+          <w:szCs w:val="24"/>
+        </w:rPr>
+      </w:pPr>
+    </w:p>
+    <w:p>
+      <w:pPr>
+        <w:spacing w:line="240" w:lineRule="auto"/>
+        <w:rPr>
+          <w:rFonts w:ascii="Arial" w:hAnsi="Arial" w:cs="Arial"/>
+          <w:sz w:val="24"/>
+          <w:szCs w:val="24"/>
+        </w:rPr>
+      </w:pPr>
+    </w:p>
+    <w:p>
+      <w:pPr>
+        <w:spacing w:line="240" w:lineRule="auto"/>
+        <w:rPr>
+          <w:rFonts w:ascii="Arial" w:hAnsi="Arial" w:cs="Arial"/>
+          <w:sz w:val="24"/>
+          <w:szCs w:val="24"/>
+        </w:rPr>
+      </w:pPr>
+    </w:p>
+    <w:p>
+      <w:pPr>
+        <w:spacing w:line="240" w:lineRule="auto"/>
+        <w:rPr>
+          <w:rFonts w:ascii="Arial" w:hAnsi="Arial" w:cs="Arial"/>
+          <w:sz w:val="24"/>
+          <w:szCs w:val="24"/>
+        </w:rPr>
+      </w:pPr>
+    </w:p>
+    <w:p>
+      <w:pPr>
+        <w:spacing w:line="240" w:lineRule="auto"/>
+        <w:rPr>
+          <w:rFonts w:ascii="Arial" w:hAnsi="Arial" w:cs="Arial"/>
+          <w:sz w:val="24"/>
+          <w:szCs w:val="24"/>
+        </w:rPr>
+      </w:pPr>
+    </w:p>
+    <w:p>
+      <w:pPr>
+        <w:spacing w:line="240" w:lineRule="auto"/>
+        <w:jc w:val="center"/>
+        <w:rPr>
+          <w:rFonts w:ascii="Arial" w:hAnsi="Arial" w:cs="Arial"/>
+          <w:b/>
+          <w:u w:val="single"/>
+        </w:rPr>
+      </w:pPr>
+      <w:r>
+        <w:rPr>
+          <w:rFonts w:ascii="Arial" w:hAnsi="Arial" w:cs="Arial"/>
+          <w:b/>
+          <w:u w:val="single"/>
+        </w:rPr>
+        <w:t>Адрес изготовителя:</w:t>
+      </w:r>
+    </w:p>
+    <w:p>
+      <w:pPr>
+        <w:spacing w:after="0" w:line="240" w:lineRule="auto"/>
+        <w:jc w:val="center"/>
+        <w:rPr>
+          <w:rFonts w:ascii="Arial" w:hAnsi="Arial" w:cs="Arial"/>
+        </w:rPr>
+      </w:pPr>
+      <w:r>
+        <w:rPr>
+          <w:rFonts w:ascii="Arial" w:hAnsi="Arial" w:cs="Arial"/>
+        </w:rPr>
+        <w:t>420032</w:t>
+      </w:r>
+    </w:p>
+    <w:p>
+      <w:pPr>
+        <w:spacing w:after="0" w:line="240" w:lineRule="auto"/>
+        <w:jc w:val="center"/>
+        <w:rPr>
+          <w:rFonts w:ascii="Arial" w:hAnsi="Arial" w:cs="Arial"/>
+        </w:rPr>
+      </w:pPr>
+      <w:r>
+        <w:rPr>
+          <w:rFonts w:ascii="Arial" w:hAnsi="Arial" w:cs="Arial"/>
+        </w:rPr>
+        <w:t>Россия, Республика Татарстан,</w:t>
+      </w:r>
+      <w:r>
+        <w:rPr>
+          <w:rFonts w:ascii="Arial" w:hAnsi="Arial" w:cs="Arial"/>
+        </w:rPr>
+        <w:t xml:space="preserve"> г. Казань</w:t>
+      </w:r>
+    </w:p>
+    <w:p>
+      <w:pPr>
+        <w:spacing w:after="0" w:line="240" w:lineRule="auto"/>
+        <w:jc w:val="center"/>
+        <w:rPr>
+          <w:rFonts w:ascii="Arial" w:hAnsi="Arial" w:cs="Arial"/>
+        </w:rPr>
+      </w:pPr>
+      <w:r>
+        <w:rPr>
+          <w:rFonts w:ascii="Arial" w:hAnsi="Arial" w:cs="Arial"/>
+        </w:rPr>
+        <w:t>у</w:t>
+      </w:r>
+      <w:r>
+        <w:rPr>
+          <w:rFonts w:ascii="Arial" w:hAnsi="Arial" w:cs="Arial"/>
+        </w:rPr>
+        <w:t>л. П.Морозова, 17</w:t>
+      </w:r>
+      <w:r>
+        <w:rPr>
+          <w:rFonts w:ascii="Arial" w:hAnsi="Arial" w:cs="Arial"/>
+        </w:rPr>
+        <w:t>, оф. 2.8</w:t>
+      </w:r>
+    </w:p>
+    <w:p>
+      <w:pPr>
+        <w:spacing w:after="0" w:line="240" w:lineRule="auto"/>
+        <w:jc w:val="center"/>
+        <w:rPr>
+          <w:rFonts w:ascii="Arial" w:hAnsi="Arial" w:cs="Arial"/>
+        </w:rPr>
+      </w:pPr>
+      <w:r>
+        <w:rPr>
+          <w:rFonts w:ascii="Arial" w:hAnsi="Arial" w:cs="Arial"/>
+        </w:rPr>
+        <w:t>тел./</w:t>
+      </w:r>
+      <w:r>
+        <w:rPr>
+          <w:rFonts w:ascii="Arial" w:hAnsi="Arial" w:cs="Arial"/>
+        </w:rPr>
+        <w:t xml:space="preserve">факс: </w:t>
+      </w:r>
+      <w:r>
+        <w:rPr>
+          <w:rFonts w:ascii="Arial" w:hAnsi="Arial" w:cs="Arial"/>
+        </w:rPr>
+        <w:t>+7</w:t>
+      </w:r>
+      <w:r>
+        <w:rPr>
+          <w:rFonts w:ascii="Arial" w:hAnsi="Arial" w:cs="Arial"/>
+        </w:rPr>
+        <w:t>8435119945</w:t>
+      </w:r>
+    </w:p>
+    <w:p>
+      <w:pPr>
         <w:rPr>
           <w:rFonts w:ascii="Arial" w:hAnsi="Arial" w:cs="Arial"/>
           <w:b/>
@@ -40,462 +556,9 @@
     </w:p>
     <w:p>
       <w:pPr>
-        <w:jc w:val="both"/>
-        <w:rPr>
-          <w:rFonts w:ascii="Arial" w:hAnsi="Arial" w:cs="Arial"/>
-        </w:rPr>
-      </w:pPr>
-      <w:r>
-        <w:rPr>
-          <w:rFonts w:ascii="Arial" w:hAnsi="Arial" w:cs="Arial"/>
-        </w:rPr>
-        <w:t>Вводно-распределительное</w:t>
-      </w:r>
-      <w:r>
-        <w:rPr>
-          <w:rFonts w:ascii="Arial" w:hAnsi="Arial" w:cs="Arial"/>
-        </w:rPr>
-        <w:t xml:space="preserve"> </w:t>
-      </w:r>
-      <w:r>
-        <w:rPr>
-          <w:rFonts w:ascii="Arial" w:hAnsi="Arial" w:cs="Arial"/>
-        </w:rPr>
-        <w:t>устройство</w:t>
-      </w:r>
-      <w:r>
-        <w:rPr>
-          <w:rFonts w:ascii="Arial" w:hAnsi="Arial" w:cs="Arial"/>
-        </w:rPr>
-        <w:t xml:space="preserve"> </w:t>
-      </w:r>
-      <w:proofErr w:type="gramStart"/>
-      <w:r>
-        <w:rPr>
-          <w:rFonts w:ascii="Arial" w:hAnsi="Arial" w:cs="Arial"/>
-        </w:rPr>
-        <w:t xml:space="preserve">{{ </w:t>
-      </w:r>
-      <w:r>
-        <w:rPr>
-          <w:rFonts w:ascii="Arial" w:hAnsi="Arial" w:cs="Arial"/>
-          <w:lang w:val="en-US"/>
-        </w:rPr>
-        <w:t>basicName</w:t>
-      </w:r>
-      <w:proofErr w:type="gramEnd"/>
-      <w:r>
-        <w:rPr>
-          <w:rFonts w:ascii="Arial" w:hAnsi="Arial" w:cs="Arial"/>
-        </w:rPr>
-        <w:t xml:space="preserve"> }}</w:t>
-      </w:r>
-      <w:r>
-        <w:rPr>
-          <w:rFonts w:ascii="Arial" w:hAnsi="Arial" w:cs="Arial"/>
-        </w:rPr>
-        <w:t xml:space="preserve"> </w:t>
-      </w:r>
-      <w:r>
-        <w:rPr>
-          <w:rFonts w:ascii="Arial" w:hAnsi="Arial" w:cs="Arial"/>
-        </w:rPr>
-        <w:t>соответствует</w:t>
-      </w:r>
-      <w:r>
-        <w:rPr>
-          <w:rFonts w:ascii="Arial" w:hAnsi="Arial" w:cs="Arial"/>
-        </w:rPr>
-        <w:t xml:space="preserve"> </w:t>
-      </w:r>
-      <w:r>
-        <w:rPr>
-          <w:rFonts w:ascii="Arial" w:hAnsi="Arial" w:cs="Arial"/>
-        </w:rPr>
-        <w:t>технической документации и признано годным для эксплуатации</w:t>
-      </w:r>
-    </w:p>
-    <w:p>
-      <w:pPr>
-        <w:rPr>
-          <w:rFonts w:ascii="Arial" w:hAnsi="Arial" w:cs="Arial"/>
-          <w:sz w:val="24"/>
-          <w:szCs w:val="24"/>
-          <w:lang w:eastAsia="ar-SA"/>
-        </w:rPr>
-      </w:pPr>
-    </w:p>
-    <w:p>
-      <w:pPr>
-        <w:rPr>
-          <w:rFonts w:ascii="Arial" w:hAnsi="Arial" w:cs="Arial"/>
-          <w:sz w:val="24"/>
-          <w:szCs w:val="24"/>
-          <w:u w:val="single"/>
-          <w:lang w:eastAsia="ar-SA"/>
-        </w:rPr>
-      </w:pPr>
-      <w:r>
-        <w:rPr>
-          <w:rFonts w:ascii="Arial" w:hAnsi="Arial" w:cs="Arial"/>
-          <w:sz w:val="24"/>
-          <w:szCs w:val="24"/>
-          <w:lang w:eastAsia="ar-SA"/>
-        </w:rPr>
-        <w:t xml:space="preserve">Заводской номер </w:t>
-      </w:r>
-      <w:proofErr w:type="gramStart"/>
-      <w:r>
-        <w:rPr>
-          <w:rFonts w:ascii="Arial" w:hAnsi="Arial" w:cs="Arial"/>
-          <w:sz w:val="24"/>
-          <w:szCs w:val="24"/>
-          <w:lang w:eastAsia="ar-SA"/>
-        </w:rPr>
-        <w:t>№</w:t>
-      </w:r>
-      <w:r>
-        <w:rPr>
-          <w:rFonts w:ascii="Arial" w:hAnsi="Arial" w:cs="Arial"/>
-          <w:sz w:val="24"/>
-          <w:szCs w:val="24"/>
-          <w:u w:val="single"/>
-          <w:lang w:eastAsia="ar-SA"/>
-        </w:rPr>
-        <w:t>{</w:t>
-      </w:r>
-      <w:proofErr w:type="gramEnd"/>
-      <w:r>
-        <w:rPr>
-          <w:rFonts w:ascii="Arial" w:hAnsi="Arial" w:cs="Arial"/>
-          <w:sz w:val="24"/>
-          <w:szCs w:val="24"/>
-          <w:u w:val="single"/>
-          <w:lang w:eastAsia="ar-SA"/>
-        </w:rPr>
-        <w:t xml:space="preserve">{ </w:t>
-      </w:r>
-      <w:r>
-        <w:rPr>
-          <w:rFonts w:ascii="Arial" w:hAnsi="Arial" w:cs="Arial"/>
-          <w:sz w:val="24"/>
-          <w:szCs w:val="24"/>
-          <w:u w:val="single"/>
-          <w:lang w:val="en-US" w:eastAsia="ar-SA"/>
-        </w:rPr>
-        <w:t>databaseNumber</w:t>
-      </w:r>
-      <w:r>
-        <w:rPr>
-          <w:rFonts w:ascii="Arial" w:hAnsi="Arial" w:cs="Arial"/>
-          <w:sz w:val="24"/>
-          <w:szCs w:val="24"/>
-          <w:u w:val="single"/>
-          <w:lang w:eastAsia="ar-SA"/>
-        </w:rPr>
-        <w:t xml:space="preserve"> }}</w:t>
-      </w:r>
-      <w:r>
-        <w:rPr>
-          <w:rFonts w:ascii="Arial" w:hAnsi="Arial" w:cs="Arial"/>
-          <w:sz w:val="24"/>
-          <w:szCs w:val="24"/>
-          <w:u w:val="single"/>
-          <w:lang w:eastAsia="ar-SA"/>
-        </w:rPr>
-        <w:t xml:space="preserve"> </w:t>
-      </w:r>
-    </w:p>
-    <w:p>
-      <w:pPr>
-        <w:rPr>
-          <w:rFonts w:ascii="Arial" w:hAnsi="Arial" w:cs="Arial"/>
-          <w:sz w:val="24"/>
-          <w:szCs w:val="24"/>
-          <w:lang w:eastAsia="ar-SA"/>
-        </w:rPr>
-      </w:pPr>
-      <w:r>
-        <w:rPr>
-          <w:rFonts w:ascii="Arial" w:hAnsi="Arial" w:cs="Arial"/>
-          <w:sz w:val="24"/>
-          <w:szCs w:val="24"/>
-          <w:lang w:eastAsia="ar-SA"/>
-        </w:rPr>
-        <w:t>Дата выпуска   _____________</w:t>
-      </w:r>
-    </w:p>
-    <w:p>
-      <w:pPr>
-        <w:rPr>
-          <w:rFonts w:ascii="Arial" w:hAnsi="Arial" w:cs="Arial"/>
-          <w:sz w:val="24"/>
-          <w:szCs w:val="24"/>
-          <w:lang w:eastAsia="ar-SA"/>
-        </w:rPr>
-      </w:pPr>
-      <w:r>
-        <w:rPr>
-          <w:rFonts w:ascii="Arial" w:hAnsi="Arial" w:cs="Arial"/>
-          <w:sz w:val="24"/>
-          <w:szCs w:val="24"/>
-          <w:lang w:eastAsia="ar-SA"/>
-        </w:rPr>
-        <w:t>Печать и подпись начальника ОТК: ________________________</w:t>
-      </w:r>
-    </w:p>
-    <w:p>
-      <w:pPr>
-        <w:rPr>
-          <w:rFonts w:ascii="Arial" w:hAnsi="Arial" w:cs="Arial"/>
-          <w:sz w:val="24"/>
-          <w:szCs w:val="24"/>
-          <w:lang w:eastAsia="ar-SA"/>
-        </w:rPr>
-      </w:pPr>
-    </w:p>
-    <w:p>
-      <w:pPr>
-        <w:rPr>
-          <w:rFonts w:ascii="Arial" w:hAnsi="Arial" w:cs="Arial"/>
-          <w:sz w:val="24"/>
-          <w:szCs w:val="24"/>
-          <w:lang w:eastAsia="ar-SA"/>
-        </w:rPr>
-      </w:pPr>
-    </w:p>
-    <w:p>
-      <w:pPr>
-        <w:spacing w:line="240" w:lineRule="auto"/>
-        <w:ind w:left="720"/>
-        <w:jc w:val="both"/>
-        <w:rPr>
-          <w:rFonts w:ascii="Arial" w:hAnsi="Arial" w:cs="Arial"/>
-          <w:sz w:val="24"/>
-          <w:szCs w:val="24"/>
-        </w:rPr>
-      </w:pPr>
-    </w:p>
-    <w:p>
-      <w:pPr>
-        <w:spacing w:line="240" w:lineRule="auto"/>
-        <w:ind w:left="720"/>
-        <w:jc w:val="both"/>
-        <w:rPr>
-          <w:rFonts w:ascii="Arial" w:hAnsi="Arial" w:cs="Arial"/>
-          <w:sz w:val="24"/>
-          <w:szCs w:val="24"/>
-        </w:rPr>
-      </w:pPr>
-    </w:p>
-    <w:p>
-      <w:pPr>
-        <w:spacing w:line="240" w:lineRule="auto"/>
-        <w:ind w:left="720"/>
-        <w:jc w:val="both"/>
-        <w:rPr>
-          <w:rFonts w:ascii="Arial" w:hAnsi="Arial" w:cs="Arial"/>
-          <w:sz w:val="24"/>
-          <w:szCs w:val="24"/>
-        </w:rPr>
-      </w:pPr>
-    </w:p>
-    <w:p>
-      <w:pPr>
-        <w:spacing w:line="240" w:lineRule="auto"/>
-        <w:rPr>
-          <w:rFonts w:ascii="Arial" w:hAnsi="Arial" w:cs="Arial"/>
-          <w:sz w:val="24"/>
-          <w:szCs w:val="24"/>
-        </w:rPr>
-      </w:pPr>
-    </w:p>
-    <w:p>
-      <w:pPr>
-        <w:spacing w:line="240" w:lineRule="auto"/>
         <w:jc w:val="center"/>
         <w:rPr>
           <w:rFonts w:ascii="Arial" w:hAnsi="Arial" w:cs="Arial"/>
-          <w:b/>
-          <w:sz w:val="24"/>
-          <w:szCs w:val="24"/>
-          <w:u w:val="single"/>
-        </w:rPr>
-      </w:pPr>
-    </w:p>
-    <w:p>
-      <w:pPr>
-        <w:spacing w:line="240" w:lineRule="auto"/>
-        <w:jc w:val="center"/>
-        <w:rPr>
-          <w:rFonts w:ascii="Arial" w:hAnsi="Arial" w:cs="Arial"/>
-          <w:b/>
-          <w:sz w:val="24"/>
-          <w:szCs w:val="24"/>
-          <w:u w:val="single"/>
-        </w:rPr>
-      </w:pPr>
-    </w:p>
-    <w:p>
-      <w:pPr>
-        <w:spacing w:line="240" w:lineRule="auto"/>
-        <w:jc w:val="center"/>
-        <w:rPr>
-          <w:rFonts w:ascii="Arial" w:hAnsi="Arial" w:cs="Arial"/>
-          <w:b/>
-          <w:sz w:val="24"/>
-          <w:szCs w:val="24"/>
-          <w:u w:val="single"/>
-        </w:rPr>
-      </w:pPr>
-    </w:p>
-    <w:p>
-      <w:pPr>
-        <w:spacing w:line="240" w:lineRule="auto"/>
-        <w:jc w:val="center"/>
-        <w:rPr>
-          <w:rFonts w:ascii="Arial" w:hAnsi="Arial" w:cs="Arial"/>
-          <w:b/>
-          <w:sz w:val="24"/>
-          <w:szCs w:val="24"/>
-          <w:u w:val="single"/>
-        </w:rPr>
-      </w:pPr>
-    </w:p>
-    <w:p>
-      <w:pPr>
-        <w:spacing w:line="240" w:lineRule="auto"/>
-        <w:jc w:val="center"/>
-        <w:rPr>
-          <w:rFonts w:ascii="Arial" w:hAnsi="Arial" w:cs="Arial"/>
-          <w:b/>
-          <w:sz w:val="24"/>
-          <w:szCs w:val="24"/>
-          <w:u w:val="single"/>
-        </w:rPr>
-      </w:pPr>
-      <w:r>
-        <w:rPr>
-          <w:rFonts w:ascii="Arial" w:hAnsi="Arial" w:cs="Arial"/>
-          <w:b/>
-          <w:sz w:val="24"/>
-          <w:szCs w:val="24"/>
-          <w:u w:val="single"/>
-        </w:rPr>
-        <w:t>Адрес изготовителя:</w:t>
-      </w:r>
-    </w:p>
-    <w:p>
-      <w:pPr>
-        <w:spacing w:after="0" w:line="240" w:lineRule="auto"/>
-        <w:jc w:val="center"/>
-        <w:rPr>
-          <w:rFonts w:ascii="Arial" w:hAnsi="Arial" w:cs="Arial"/>
-          <w:sz w:val="24"/>
-          <w:szCs w:val="24"/>
-        </w:rPr>
-      </w:pPr>
-      <w:r>
-        <w:rPr>
-          <w:rFonts w:ascii="Arial" w:hAnsi="Arial" w:cs="Arial"/>
-          <w:sz w:val="24"/>
-          <w:szCs w:val="24"/>
-        </w:rPr>
-        <w:t>420032</w:t>
-      </w:r>
-    </w:p>
-    <w:p>
-      <w:pPr>
-        <w:spacing w:after="0" w:line="240" w:lineRule="auto"/>
-        <w:jc w:val="center"/>
-        <w:rPr>
-          <w:rFonts w:ascii="Arial" w:hAnsi="Arial" w:cs="Arial"/>
-          <w:sz w:val="24"/>
-          <w:szCs w:val="24"/>
-        </w:rPr>
-      </w:pPr>
-      <w:r>
-        <w:rPr>
-          <w:rFonts w:ascii="Arial" w:hAnsi="Arial" w:cs="Arial"/>
-          <w:sz w:val="24"/>
-          <w:szCs w:val="24"/>
-        </w:rPr>
-        <w:t>Р.Т г. Казань</w:t>
-      </w:r>
-    </w:p>
-    <w:p>
-      <w:pPr>
-        <w:spacing w:after="0" w:line="240" w:lineRule="auto"/>
-        <w:jc w:val="center"/>
-        <w:rPr>
-          <w:rFonts w:ascii="Arial" w:hAnsi="Arial" w:cs="Arial"/>
-          <w:sz w:val="24"/>
-          <w:szCs w:val="24"/>
-        </w:rPr>
-      </w:pPr>
-      <w:r>
-        <w:rPr>
-          <w:rFonts w:ascii="Arial" w:hAnsi="Arial" w:cs="Arial"/>
-          <w:sz w:val="24"/>
-          <w:szCs w:val="24"/>
-        </w:rPr>
-        <w:t>Ул. П.Морозова, 17.</w:t>
-      </w:r>
-    </w:p>
-    <w:p>
-      <w:pPr>
-        <w:spacing w:after="0" w:line="240" w:lineRule="auto"/>
-        <w:jc w:val="center"/>
-        <w:rPr>
-          <w:rFonts w:ascii="Arial" w:hAnsi="Arial" w:cs="Arial"/>
-          <w:sz w:val="24"/>
-          <w:szCs w:val="24"/>
-        </w:rPr>
-      </w:pPr>
-      <w:r>
-        <w:rPr>
-          <w:rFonts w:ascii="Arial" w:hAnsi="Arial" w:cs="Arial"/>
-          <w:sz w:val="24"/>
-          <w:szCs w:val="24"/>
-        </w:rPr>
-        <w:t>факс: (843) 511-99-45</w:t>
-      </w:r>
-    </w:p>
-    <w:p>
-      <w:pPr>
-        <w:spacing w:after="0" w:line="240" w:lineRule="auto"/>
-        <w:jc w:val="center"/>
-        <w:rPr>
-          <w:rFonts w:ascii="Arial" w:hAnsi="Arial" w:cs="Arial"/>
-          <w:sz w:val="24"/>
-          <w:szCs w:val="24"/>
-        </w:rPr>
-      </w:pPr>
-      <w:r>
-        <w:rPr>
-          <w:rFonts w:ascii="Arial" w:hAnsi="Arial" w:cs="Arial"/>
-          <w:sz w:val="24"/>
-          <w:szCs w:val="24"/>
-        </w:rPr>
-        <w:t>тел.: (843) 511-99-45</w:t>
-      </w:r>
-    </w:p>
-    <w:p>
-      <w:pPr>
-        <w:rPr>
-          <w:rFonts w:ascii="Arial" w:hAnsi="Arial" w:cs="Arial"/>
-          <w:b/>
-          <w:sz w:val="24"/>
-          <w:szCs w:val="24"/>
-        </w:rPr>
-      </w:pPr>
-    </w:p>
-    <w:p>
-      <w:pPr>
-        <w:jc w:val="center"/>
-        <w:rPr>
-          <w:rFonts w:ascii="Arial" w:hAnsi="Arial" w:cs="Arial"/>
-          <w:b/>
         </w:rPr>
       </w:pPr>
       <w:r>
@@ -508,18 +571,18 @@
           <w:lang w:eastAsia="ru-RU"/>
         </w:rPr>
         <w:drawing>
-          <wp:anchor distT="0" distB="0" distL="114300" distR="114300" simplePos="0" relativeHeight="251659264" behindDoc="1" locked="0" layoutInCell="1" allowOverlap="1" wp14:anchorId="6842B5FB" wp14:editId="5B3BC719">
+          <wp:anchor distT="0" distB="0" distL="114300" distR="114300" simplePos="0" relativeHeight="251659264" behindDoc="1" locked="0" layoutInCell="1" allowOverlap="1" wp14:anchorId="4799DD6B" wp14:editId="69797882">
             <wp:simplePos x="0" y="0"/>
             <wp:positionH relativeFrom="column">
-              <wp:posOffset>116958</wp:posOffset>
+              <wp:posOffset>325120</wp:posOffset>
             </wp:positionH>
             <wp:positionV relativeFrom="margin">
-              <wp:align>top</wp:align>
+              <wp:posOffset>-27305</wp:posOffset>
             </wp:positionV>
             <wp:extent cx="393700" cy="393700"/>
             <wp:effectExtent l="0" t="0" r="6350" b="6350"/>
             <wp:wrapNone/>
-            <wp:docPr id="1" name="Рисунок 1"/>
+            <wp:docPr id="1001" name="Рисунок 1"/>
             <wp:cNvGraphicFramePr>
               <a:graphicFrameLocks xmlns:a="http://schemas.openxmlformats.org/drawingml/2006/main" noChangeAspect="1"/>
             </wp:cNvGraphicFramePr>
@@ -566,9 +629,8 @@
       <w:r>
         <w:rPr>
           <w:rFonts w:ascii="Arial" w:hAnsi="Arial" w:cs="Arial"/>
-          <w:b/>
-        </w:rPr>
-        <w:t>Российская Федерация</w:t>
+        </w:rPr>
+        <w:t>Сделано в России</w:t>
       </w:r>
     </w:p>
     <w:p>
@@ -587,141 +649,35 @@
     </w:p>
     <w:p>
       <w:pPr>
+        <w:rPr>
+          <w:rFonts w:ascii="Arial" w:hAnsi="Arial" w:cs="Arial"/>
+        </w:rPr>
+      </w:pPr>
+    </w:p>
+    <w:p>
+      <w:pPr>
+        <w:rPr>
+          <w:rFonts w:ascii="Arial" w:hAnsi="Arial" w:cs="Arial"/>
+        </w:rPr>
+      </w:pPr>
+    </w:p>
+    <w:p>
+      <w:pPr>
+        <w:rPr>
+          <w:rFonts w:ascii="Arial" w:hAnsi="Arial" w:cs="Arial"/>
+        </w:rPr>
+      </w:pPr>
+    </w:p>
+    <w:p>
+      <w:pPr>
+        <w:rPr>
+          <w:rFonts w:ascii="Arial" w:hAnsi="Arial" w:cs="Arial"/>
+        </w:rPr>
+      </w:pPr>
+    </w:p>
+    <w:p>
+      <w:pPr>
         <w:jc w:val="center"/>
-        <w:rPr>
-          <w:rFonts w:ascii="Arial" w:hAnsi="Arial" w:cs="Arial"/>
-        </w:rPr>
-      </w:pPr>
-      <w:r>
-        <w:rPr>
-          <w:rFonts w:ascii="Arial" w:hAnsi="Arial" w:cs="Arial"/>
-        </w:rPr>
-        <w:t>г. Казань</w:t>
-      </w:r>
-    </w:p>
-    <w:p>
-      <w:pPr>
-        <w:jc w:val="center"/>
-        <w:rPr>
-          <w:rFonts w:ascii="Arial" w:hAnsi="Arial" w:cs="Arial"/>
-        </w:rPr>
-      </w:pPr>
-      <w:r>
-        <w:rPr>
-          <w:rFonts w:ascii="Arial" w:hAnsi="Arial" w:cs="Arial"/>
-        </w:rPr>
-        <w:t xml:space="preserve">№ ЕАЭС </w:t>
-      </w:r>
-      <w:r>
-        <w:rPr>
-          <w:rFonts w:ascii="Arial" w:hAnsi="Arial" w:cs="Arial"/>
-          <w:lang w:val="en-US"/>
-        </w:rPr>
-        <w:t>RU</w:t>
-      </w:r>
-      <w:r>
-        <w:rPr>
-          <w:rFonts w:ascii="Arial" w:hAnsi="Arial" w:cs="Arial"/>
-        </w:rPr>
-        <w:t xml:space="preserve"> </w:t>
-      </w:r>
-      <w:r>
-        <w:rPr>
-          <w:rFonts w:ascii="Arial" w:hAnsi="Arial" w:cs="Arial"/>
-          <w:lang w:val="en-US"/>
-        </w:rPr>
-        <w:t>C</w:t>
-      </w:r>
-      <w:r>
-        <w:rPr>
-          <w:rFonts w:ascii="Arial" w:hAnsi="Arial" w:cs="Arial"/>
-        </w:rPr>
-        <w:t>-</w:t>
-      </w:r>
-      <w:r>
-        <w:rPr>
-          <w:rFonts w:ascii="Arial" w:hAnsi="Arial" w:cs="Arial"/>
-          <w:lang w:val="en-US"/>
-        </w:rPr>
-        <w:t>RU</w:t>
-      </w:r>
-      <w:r>
-        <w:rPr>
-          <w:rFonts w:ascii="Arial" w:hAnsi="Arial" w:cs="Arial"/>
-        </w:rPr>
-        <w:t>.МХ</w:t>
-      </w:r>
-      <w:proofErr w:type="gramStart"/>
-      <w:r>
-        <w:rPr>
-          <w:rFonts w:ascii="Arial" w:hAnsi="Arial" w:cs="Arial"/>
-        </w:rPr>
-        <w:t>11.</w:t>
-      </w:r>
-      <w:r>
-        <w:rPr>
-          <w:rFonts w:ascii="Arial" w:hAnsi="Arial" w:cs="Arial"/>
-          <w:lang w:val="en-US"/>
-        </w:rPr>
-        <w:t>B</w:t>
-      </w:r>
-      <w:r>
-        <w:rPr>
-          <w:rFonts w:ascii="Arial" w:hAnsi="Arial" w:cs="Arial"/>
-        </w:rPr>
-        <w:t>.</w:t>
-      </w:r>
-      <w:proofErr w:type="gramEnd"/>
-      <w:r>
-        <w:rPr>
-          <w:rFonts w:ascii="Arial" w:hAnsi="Arial" w:cs="Arial"/>
-        </w:rPr>
-        <w:t>00096/21</w:t>
-      </w:r>
-    </w:p>
-    <w:p>
-      <w:pPr>
-        <w:jc w:val="center"/>
-        <w:rPr>
-          <w:rFonts w:ascii="Arial" w:hAnsi="Arial" w:cs="Arial"/>
-        </w:rPr>
-      </w:pPr>
-      <w:r>
-        <w:rPr>
-          <w:rFonts w:ascii="Arial" w:hAnsi="Arial" w:cs="Arial"/>
-        </w:rPr>
-        <w:t xml:space="preserve">Серия </w:t>
-      </w:r>
-      <w:r>
-        <w:rPr>
-          <w:rFonts w:ascii="Arial" w:hAnsi="Arial" w:cs="Arial"/>
-          <w:lang w:val="en-US"/>
-        </w:rPr>
-        <w:t>RU</w:t>
-      </w:r>
-      <w:r>
-        <w:rPr>
-          <w:rFonts w:ascii="Arial" w:hAnsi="Arial" w:cs="Arial"/>
-        </w:rPr>
-        <w:t xml:space="preserve"> № 0236539 </w:t>
-      </w:r>
-    </w:p>
-    <w:p>
-      <w:pPr>
-        <w:rPr>
-          <w:rFonts w:ascii="Arial" w:hAnsi="Arial" w:cs="Arial"/>
-        </w:rPr>
-      </w:pPr>
-    </w:p>
-    <w:p>
-      <w:pPr>
-        <w:rPr>
-          <w:rFonts w:ascii="Arial" w:hAnsi="Arial" w:cs="Arial"/>
-        </w:rPr>
-      </w:pPr>
-    </w:p>
-    <w:p>
-      <w:pPr>
         <w:rPr>
           <w:rFonts w:ascii="Arial" w:hAnsi="Arial" w:cs="Arial"/>
         </w:rPr>
@@ -777,10 +733,16 @@
           <w:rFonts w:ascii="Arial" w:hAnsi="Arial" w:cs="Arial"/>
           <w:b/>
           <w:bCs/>
-          <w:lang w:val="en-US"/>
-        </w:rPr>
-      </w:pPr>
-      <w:proofErr w:type="gramStart"/>
+        </w:rPr>
+      </w:pPr>
+      <w:r>
+        <w:rPr>
+          <w:rFonts w:ascii="Arial" w:hAnsi="Arial" w:cs="Arial"/>
+          <w:b/>
+          <w:bCs/>
+        </w:rPr>
+        <w:t xml:space="preserve">{{ </w:t>
+      </w:r>
       <w:r>
         <w:rPr>
           <w:rFonts w:ascii="Arial" w:hAnsi="Arial" w:cs="Arial"/>
@@ -788,24 +750,13 @@
           <w:bCs/>
           <w:lang w:val="en-US"/>
         </w:rPr>
-        <w:t xml:space="preserve">{{ </w:t>
+        <w:t>basicName</w:t>
       </w:r>
       <w:r>
         <w:rPr>
           <w:rFonts w:ascii="Arial" w:hAnsi="Arial" w:cs="Arial"/>
           <w:b/>
           <w:bCs/>
-          <w:lang w:val="en-US"/>
-        </w:rPr>
-        <w:t>basicName</w:t>
-      </w:r>
-      <w:proofErr w:type="gramEnd"/>
-      <w:r>
-        <w:rPr>
-          <w:rFonts w:ascii="Arial" w:hAnsi="Arial" w:cs="Arial"/>
-          <w:b/>
-          <w:bCs/>
-          <w:lang w:val="en-US"/>
         </w:rPr>
         <w:t xml:space="preserve"> }}</w:t>
       </w:r>
@@ -825,43 +776,37 @@
         <w:rPr>
           <w:rFonts w:ascii="Arial" w:hAnsi="Arial" w:cs="Arial"/>
           <w:b/>
-          <w:lang w:val="en-US"/>
         </w:rPr>
         <w:t>(</w:t>
       </w:r>
-      <w:proofErr w:type="gramStart"/>
+      <w:r>
+        <w:rPr>
+          <w:rFonts w:ascii="Arial" w:hAnsi="Arial" w:cs="Arial"/>
+          <w:b/>
+        </w:rPr>
+        <w:t xml:space="preserve">{{ </w:t>
+      </w:r>
       <w:r>
         <w:rPr>
           <w:rFonts w:ascii="Arial" w:hAnsi="Arial" w:cs="Arial"/>
           <w:b/>
           <w:lang w:val="en-US"/>
         </w:rPr>
-        <w:t xml:space="preserve">{{ </w:t>
+        <w:t>nameBox</w:t>
       </w:r>
       <w:r>
         <w:rPr>
           <w:rFonts w:ascii="Arial" w:hAnsi="Arial" w:cs="Arial"/>
           <w:b/>
-          <w:lang w:val="en-US"/>
-        </w:rPr>
-        <w:t>nameBox</w:t>
-      </w:r>
-      <w:proofErr w:type="gramEnd"/>
+        </w:rPr>
+        <w:t xml:space="preserve"> }}</w:t>
+      </w:r>
       <w:r>
         <w:rPr>
           <w:rFonts w:ascii="Arial" w:hAnsi="Arial" w:cs="Arial"/>
           <w:b/>
-          <w:lang w:val="en-US"/>
-        </w:rPr>
-        <w:t xml:space="preserve"> </w:t>
-      </w:r>
-      <w:r>
-        <w:rPr>
-          <w:rFonts w:ascii="Arial" w:hAnsi="Arial" w:cs="Arial"/>
-          <w:b/>
-          <w:lang w:val="en-US"/>
-        </w:rPr>
-        <w:t>}})</w:t>
+        </w:rPr>
+        <w:t>)</w:t>
       </w:r>
       <w:r>
         <w:rPr>
@@ -940,24 +885,48 @@
         <w:jc w:val="center"/>
         <w:rPr>
           <w:rFonts w:ascii="Arial" w:hAnsi="Arial" w:cs="Arial"/>
+        </w:rPr>
+      </w:pPr>
+    </w:p>
+    <w:p>
+      <w:pPr>
+        <w:spacing w:line="240" w:lineRule="auto"/>
+        <w:jc w:val="center"/>
+        <w:rPr>
+          <w:rFonts w:ascii="Arial" w:hAnsi="Arial" w:cs="Arial"/>
+        </w:rPr>
+      </w:pPr>
+    </w:p>
+    <w:p>
+      <w:pPr>
+        <w:spacing w:line="240" w:lineRule="auto"/>
+        <w:jc w:val="center"/>
+        <w:rPr>
+          <w:rFonts w:ascii="Arial" w:hAnsi="Arial" w:cs="Arial"/>
+        </w:rPr>
+      </w:pPr>
+    </w:p>
+    <w:p>
+      <w:pPr>
+        <w:spacing w:line="240" w:lineRule="auto"/>
+        <w:jc w:val="center"/>
+        <w:rPr>
+          <w:rFonts w:ascii="Arial" w:hAnsi="Arial" w:cs="Arial"/>
           <w:lang w:val="en-US"/>
         </w:rPr>
       </w:pPr>
-      <w:proofErr w:type="gramStart"/>
+      <w:r>
+        <w:rPr>
+          <w:rFonts w:ascii="Arial" w:hAnsi="Arial" w:cs="Arial"/>
+        </w:rPr>
+        <w:t>{</w:t>
+      </w:r>
       <w:r>
         <w:rPr>
           <w:rFonts w:ascii="Arial" w:hAnsi="Arial" w:cs="Arial"/>
           <w:lang w:val="en-US"/>
         </w:rPr>
-        <w:t>{{ year</w:t>
-      </w:r>
-      <w:proofErr w:type="gramEnd"/>
-      <w:r>
-        <w:rPr>
-          <w:rFonts w:ascii="Arial" w:hAnsi="Arial" w:cs="Arial"/>
-          <w:lang w:val="en-US"/>
-        </w:rPr>
-        <w:t xml:space="preserve"> }}</w:t>
+        <w:t>{ year }}</w:t>
       </w:r>
     </w:p>
     <w:p>
@@ -980,6 +949,7 @@
           <w:rFonts w:ascii="Arial" w:hAnsi="Arial" w:cs="Arial"/>
           <w:b/>
         </w:rPr>
+        <w:lastRenderedPageBreak/>
         <w:t>ОБЩИЕ СВЕДЕНИЯ</w:t>
       </w:r>
     </w:p>
@@ -1001,58 +971,304 @@
           <w:sz w:val="18"/>
           <w:szCs w:val="18"/>
         </w:rPr>
-        <w:t xml:space="preserve">    ВРУ предназначены для внутренней установки в жилых и общественных зданиях для приема, распределения и учета электрической энергии напряжением 380/220В </w:t>
-      </w:r>
-      <w:r>
-        <w:rPr>
-          <w:rFonts w:ascii="Arial" w:hAnsi="Arial" w:cs="Arial"/>
-          <w:sz w:val="18"/>
-          <w:szCs w:val="18"/>
-        </w:rPr>
-        <w:lastRenderedPageBreak/>
-        <w:t xml:space="preserve">трехфазного переменного тока частотой до 50Гц в сетях с глухозаземленной нейтралью, а также для защиты линий при перегрузках и коротких замыканиях. </w:t>
+        <w:t xml:space="preserve">    ВРУ предназначены для внутренней установки в жилых и общественных зданиях для приема, распределения и учета электрической энергии напряжением </w:t>
+      </w:r>
+      <w:r>
+        <w:rPr>
+          <w:rFonts w:ascii="Arial" w:hAnsi="Arial" w:cs="Arial"/>
+          <w:sz w:val="18"/>
+          <w:szCs w:val="18"/>
+        </w:rPr>
+        <w:t>2</w:t>
+      </w:r>
+      <w:r>
+        <w:rPr>
+          <w:rFonts w:ascii="Arial" w:hAnsi="Arial" w:cs="Arial"/>
+          <w:sz w:val="18"/>
+          <w:szCs w:val="18"/>
+        </w:rPr>
+        <w:t>30/</w:t>
+      </w:r>
+      <w:r>
+        <w:rPr>
+          <w:rFonts w:ascii="Arial" w:hAnsi="Arial" w:cs="Arial"/>
+          <w:sz w:val="18"/>
+          <w:szCs w:val="18"/>
+        </w:rPr>
+        <w:t>400</w:t>
+      </w:r>
+      <w:r>
+        <w:rPr>
+          <w:rFonts w:ascii="Arial" w:hAnsi="Arial" w:cs="Arial"/>
+          <w:sz w:val="18"/>
+          <w:szCs w:val="18"/>
+        </w:rPr>
+        <w:t xml:space="preserve">0В трехфазного переменного тока частотой до 50Гц в сетях с глухозаземленной нейтралью, а также для защиты линий при перегрузках и коротких замыканиях. </w:t>
       </w:r>
     </w:p>
     <w:p>
       <w:pPr>
         <w:spacing w:after="0" w:line="240" w:lineRule="auto"/>
-        <w:contextualSpacing/>
-        <w:mirrorIndents/>
-        <w:jc w:val="both"/>
-        <w:rPr>
-          <w:rFonts w:ascii="Arial" w:hAnsi="Arial" w:cs="Arial"/>
-          <w:sz w:val="18"/>
-          <w:szCs w:val="18"/>
-        </w:rPr>
-      </w:pPr>
-      <w:r>
-        <w:rPr>
-          <w:rFonts w:ascii="Arial" w:hAnsi="Arial" w:cs="Arial"/>
-          <w:sz w:val="18"/>
-          <w:szCs w:val="18"/>
-        </w:rPr>
-        <w:t xml:space="preserve">    Соответствует требованиям ТР ТС 004/2011. </w:t>
+        <w:ind w:left="147"/>
+        <w:rPr>
+          <w:rFonts w:ascii="Arial" w:hAnsi="Arial" w:cs="Arial"/>
+          <w:sz w:val="18"/>
+          <w:szCs w:val="18"/>
+        </w:rPr>
+      </w:pPr>
+      <w:r>
+        <w:rPr>
+          <w:rFonts w:ascii="Arial" w:hAnsi="Arial" w:cs="Arial"/>
+          <w:sz w:val="18"/>
+          <w:szCs w:val="18"/>
+        </w:rPr>
+        <w:t>Соответствует требованиям ТР ТС 004/2011</w:t>
+      </w:r>
+      <w:r>
+        <w:rPr>
+          <w:rFonts w:ascii="Arial" w:hAnsi="Arial" w:cs="Arial"/>
+          <w:sz w:val="18"/>
+          <w:szCs w:val="18"/>
+        </w:rPr>
+        <w:t xml:space="preserve"> </w:t>
+      </w:r>
+      <w:r>
+        <w:rPr>
+          <w:rFonts w:ascii="Arial" w:hAnsi="Arial" w:cs="Arial"/>
+          <w:sz w:val="18"/>
+          <w:szCs w:val="18"/>
+        </w:rPr>
+        <w:t>(сертификат</w:t>
+      </w:r>
+      <w:r>
+        <w:rPr>
+          <w:rFonts w:ascii="Arial" w:hAnsi="Arial" w:cs="Arial"/>
+          <w:sz w:val="18"/>
+          <w:szCs w:val="18"/>
+        </w:rPr>
+        <w:t xml:space="preserve"> </w:t>
+      </w:r>
+      <w:r>
+        <w:rPr>
+          <w:rFonts w:ascii="Arial" w:hAnsi="Arial" w:cs="Arial"/>
+          <w:sz w:val="18"/>
+          <w:szCs w:val="18"/>
+        </w:rPr>
+        <w:t xml:space="preserve">соответствия № ЕАЭС </w:t>
+      </w:r>
+      <w:r>
+        <w:rPr>
+          <w:rFonts w:ascii="Arial" w:hAnsi="Arial" w:cs="Arial"/>
+          <w:sz w:val="18"/>
+          <w:szCs w:val="18"/>
+          <w:lang w:val="en-US"/>
+        </w:rPr>
+        <w:t>RU</w:t>
+      </w:r>
+      <w:r>
+        <w:rPr>
+          <w:rFonts w:ascii="Arial" w:hAnsi="Arial" w:cs="Arial"/>
+          <w:sz w:val="18"/>
+          <w:szCs w:val="18"/>
+        </w:rPr>
+        <w:t xml:space="preserve"> </w:t>
+      </w:r>
+      <w:r>
+        <w:rPr>
+          <w:rFonts w:ascii="Arial" w:hAnsi="Arial" w:cs="Arial"/>
+          <w:sz w:val="18"/>
+          <w:szCs w:val="18"/>
+          <w:lang w:val="en-US"/>
+        </w:rPr>
+        <w:t>C</w:t>
+      </w:r>
+      <w:r>
+        <w:rPr>
+          <w:rFonts w:ascii="Arial" w:hAnsi="Arial" w:cs="Arial"/>
+          <w:sz w:val="18"/>
+          <w:szCs w:val="18"/>
+        </w:rPr>
+        <w:t>-</w:t>
+      </w:r>
+      <w:r>
+        <w:rPr>
+          <w:rFonts w:ascii="Arial" w:hAnsi="Arial" w:cs="Arial"/>
+          <w:sz w:val="18"/>
+          <w:szCs w:val="18"/>
+          <w:lang w:val="en-US"/>
+        </w:rPr>
+        <w:t>RU</w:t>
+      </w:r>
+      <w:r>
+        <w:rPr>
+          <w:rFonts w:ascii="Arial" w:hAnsi="Arial" w:cs="Arial"/>
+          <w:sz w:val="18"/>
+          <w:szCs w:val="18"/>
+        </w:rPr>
+        <w:t>.МХ11.</w:t>
+      </w:r>
+      <w:r>
+        <w:rPr>
+          <w:rFonts w:ascii="Arial" w:hAnsi="Arial" w:cs="Arial"/>
+          <w:sz w:val="18"/>
+          <w:szCs w:val="18"/>
+          <w:lang w:val="en-US"/>
+        </w:rPr>
+        <w:t>B</w:t>
+      </w:r>
+      <w:r>
+        <w:rPr>
+          <w:rFonts w:ascii="Arial" w:hAnsi="Arial" w:cs="Arial"/>
+          <w:sz w:val="18"/>
+          <w:szCs w:val="18"/>
+        </w:rPr>
+        <w:t>.00096/21</w:t>
+      </w:r>
+      <w:r>
+        <w:rPr>
+          <w:rFonts w:ascii="Arial" w:hAnsi="Arial" w:cs="Arial"/>
+          <w:sz w:val="18"/>
+          <w:szCs w:val="18"/>
+        </w:rPr>
+        <w:t>, срок действия с 10.06.2021 по 09.06.2029 включительно).</w:t>
       </w:r>
     </w:p>
     <w:p>
       <w:pPr>
         <w:spacing w:after="0" w:line="240" w:lineRule="auto"/>
-        <w:contextualSpacing/>
-        <w:mirrorIndents/>
-        <w:jc w:val="both"/>
-        <w:rPr>
-          <w:rFonts w:ascii="Arial" w:hAnsi="Arial" w:cs="Arial"/>
-          <w:sz w:val="18"/>
-          <w:szCs w:val="18"/>
-        </w:rPr>
-      </w:pPr>
-      <w:r>
-        <w:rPr>
-          <w:rFonts w:ascii="Arial" w:hAnsi="Arial" w:cs="Arial"/>
-          <w:sz w:val="18"/>
-          <w:szCs w:val="18"/>
-        </w:rPr>
-        <w:t xml:space="preserve">    Изготовлено в соответствии с требованиями ГОСТ Р 51321.1-2007.</w:t>
+        <w:ind w:left="147"/>
+        <w:rPr>
+          <w:rFonts w:ascii="Arial" w:hAnsi="Arial" w:cs="Arial"/>
+          <w:sz w:val="18"/>
+          <w:szCs w:val="18"/>
+        </w:rPr>
+      </w:pPr>
+      <w:r>
+        <w:rPr>
+          <w:rFonts w:ascii="Arial" w:hAnsi="Arial" w:cs="Arial"/>
+          <w:sz w:val="18"/>
+          <w:szCs w:val="18"/>
+        </w:rPr>
+        <w:t>Соответствует требованиям ТР ТС 0</w:t>
+      </w:r>
+      <w:r>
+        <w:rPr>
+          <w:rFonts w:ascii="Arial" w:hAnsi="Arial" w:cs="Arial"/>
+          <w:sz w:val="18"/>
+          <w:szCs w:val="18"/>
+        </w:rPr>
+        <w:t>2</w:t>
+      </w:r>
+      <w:r>
+        <w:rPr>
+          <w:rFonts w:ascii="Arial" w:hAnsi="Arial" w:cs="Arial"/>
+          <w:sz w:val="18"/>
+          <w:szCs w:val="18"/>
+        </w:rPr>
+        <w:t>0/2011</w:t>
+      </w:r>
+      <w:r>
+        <w:rPr>
+          <w:rFonts w:ascii="Arial" w:hAnsi="Arial" w:cs="Arial"/>
+          <w:sz w:val="18"/>
+          <w:szCs w:val="18"/>
+        </w:rPr>
+        <w:t xml:space="preserve"> (</w:t>
+      </w:r>
+      <w:r>
+        <w:rPr>
+          <w:rFonts w:ascii="Arial" w:hAnsi="Arial" w:cs="Arial"/>
+          <w:color w:val="000000"/>
+          <w:sz w:val="18"/>
+          <w:szCs w:val="18"/>
+        </w:rPr>
+        <w:t xml:space="preserve">Регистрационный номер декларации о </w:t>
+      </w:r>
+      <w:r>
+        <w:rPr>
+          <w:rFonts w:ascii="Arial" w:hAnsi="Arial" w:cs="Arial"/>
+          <w:color w:val="000000"/>
+          <w:sz w:val="18"/>
+          <w:szCs w:val="18"/>
+        </w:rPr>
+        <w:t>соответствии: ЕАЭС</w:t>
+      </w:r>
+      <w:r>
+        <w:rPr>
+          <w:rFonts w:ascii="Arial" w:hAnsi="Arial" w:cs="Arial"/>
+          <w:color w:val="000000"/>
+          <w:sz w:val="18"/>
+          <w:szCs w:val="18"/>
+        </w:rPr>
+        <w:t xml:space="preserve"> № </w:t>
+      </w:r>
+      <w:r>
+        <w:rPr>
+          <w:rFonts w:ascii="Arial" w:eastAsia="Arial" w:hAnsi="Arial" w:cs="Arial"/>
+          <w:color w:val="000000"/>
+          <w:sz w:val="18"/>
+          <w:szCs w:val="18"/>
+        </w:rPr>
+        <w:t>RU Д-RU.РА03.В.71696/23</w:t>
+      </w:r>
+      <w:r>
+        <w:rPr>
+          <w:rFonts w:ascii="Arial" w:hAnsi="Arial" w:cs="Arial"/>
+          <w:sz w:val="18"/>
+          <w:szCs w:val="18"/>
+        </w:rPr>
+        <w:t>, срок действия с 06.05.2023 по 05.05.2028 включительно).</w:t>
+      </w:r>
+    </w:p>
+    <w:p>
+      <w:pPr>
+        <w:spacing w:after="0" w:line="240" w:lineRule="auto"/>
+        <w:ind w:firstLine="147"/>
+        <w:rPr>
+          <w:rFonts w:ascii="Arial" w:hAnsi="Arial" w:cs="Arial"/>
+          <w:sz w:val="18"/>
+          <w:szCs w:val="18"/>
+        </w:rPr>
+      </w:pPr>
+      <w:r>
+        <w:rPr>
+          <w:rFonts w:ascii="Arial" w:hAnsi="Arial" w:cs="Arial"/>
+          <w:sz w:val="18"/>
+          <w:szCs w:val="18"/>
+        </w:rPr>
+        <w:t>ВРУ и</w:t>
+      </w:r>
+      <w:r>
+        <w:rPr>
+          <w:rFonts w:ascii="Arial" w:hAnsi="Arial" w:cs="Arial"/>
+          <w:sz w:val="18"/>
+          <w:szCs w:val="18"/>
+        </w:rPr>
+        <w:t xml:space="preserve">зготовлено в соответствии с требованиями </w:t>
+      </w:r>
+      <w:r>
+        <w:rPr>
+          <w:rFonts w:ascii="Arial" w:hAnsi="Arial" w:cs="Arial"/>
+          <w:sz w:val="18"/>
+          <w:szCs w:val="18"/>
+        </w:rPr>
+        <w:t>ТУ 27.12.31-001-00560762-2020</w:t>
+      </w:r>
+      <w:r>
+        <w:rPr>
+          <w:rFonts w:ascii="Arial" w:hAnsi="Arial" w:cs="Arial"/>
+          <w:sz w:val="18"/>
+          <w:szCs w:val="18"/>
+        </w:rPr>
+        <w:t xml:space="preserve">, </w:t>
+      </w:r>
+      <w:r>
+        <w:rPr>
+          <w:rFonts w:ascii="Arial" w:hAnsi="Arial" w:cs="Arial"/>
+          <w:sz w:val="18"/>
+          <w:szCs w:val="18"/>
+        </w:rPr>
+        <w:t>ГОСТ Р 51321.1-2007.</w:t>
       </w:r>
     </w:p>
     <w:p>
@@ -1134,7 +1350,39 @@
                 <w:sz w:val="18"/>
                 <w:szCs w:val="18"/>
               </w:rPr>
-              <w:t>Ном. Рабочее напряжение, В</w:t>
+              <w:t>Ном</w:t>
+            </w:r>
+            <w:r>
+              <w:rPr>
+                <w:rFonts w:ascii="Arial" w:hAnsi="Arial" w:cs="Arial"/>
+                <w:sz w:val="18"/>
+                <w:szCs w:val="18"/>
+              </w:rPr>
+              <w:t>инальное</w:t>
+            </w:r>
+            <w:r>
+              <w:rPr>
+                <w:rFonts w:ascii="Arial" w:hAnsi="Arial" w:cs="Arial"/>
+                <w:sz w:val="18"/>
+                <w:szCs w:val="18"/>
+              </w:rPr>
+              <w:t xml:space="preserve"> </w:t>
+            </w:r>
+            <w:r>
+              <w:rPr>
+                <w:rFonts w:ascii="Arial" w:hAnsi="Arial" w:cs="Arial"/>
+                <w:sz w:val="18"/>
+                <w:szCs w:val="18"/>
+              </w:rPr>
+              <w:t>р</w:t>
+            </w:r>
+            <w:r>
+              <w:rPr>
+                <w:rFonts w:ascii="Arial" w:hAnsi="Arial" w:cs="Arial"/>
+                <w:sz w:val="18"/>
+                <w:szCs w:val="18"/>
+              </w:rPr>
+              <w:t>абочее напряжение, В</w:t>
             </w:r>
           </w:p>
         </w:tc>
@@ -1161,7 +1409,31 @@
                 <w:sz w:val="18"/>
                 <w:szCs w:val="18"/>
               </w:rPr>
-              <w:t>~380/220</w:t>
+              <w:t>~</w:t>
+            </w:r>
+            <w:r>
+              <w:rPr>
+                <w:rFonts w:ascii="Arial" w:hAnsi="Arial" w:cs="Arial"/>
+                <w:sz w:val="18"/>
+                <w:szCs w:val="18"/>
+              </w:rPr>
+              <w:t>2</w:t>
+            </w:r>
+            <w:r>
+              <w:rPr>
+                <w:rFonts w:ascii="Arial" w:hAnsi="Arial" w:cs="Arial"/>
+                <w:sz w:val="18"/>
+                <w:szCs w:val="18"/>
+              </w:rPr>
+              <w:t>30/</w:t>
+            </w:r>
+            <w:r>
+              <w:rPr>
+                <w:rFonts w:ascii="Arial" w:hAnsi="Arial" w:cs="Arial"/>
+                <w:sz w:val="18"/>
+                <w:szCs w:val="18"/>
+              </w:rPr>
+              <w:t>400</w:t>
             </w:r>
           </w:p>
         </w:tc>
@@ -1189,25 +1461,39 @@
                 <w:sz w:val="18"/>
                 <w:szCs w:val="18"/>
               </w:rPr>
-              <w:t xml:space="preserve">Ном. Рабочий ток, </w:t>
-            </w:r>
-            <w:proofErr w:type="gramStart"/>
-            <w:r>
-              <w:rPr>
-                <w:rFonts w:ascii="Arial" w:hAnsi="Arial" w:cs="Arial"/>
-                <w:sz w:val="18"/>
-                <w:szCs w:val="18"/>
-              </w:rPr>
-              <w:t>А</w:t>
-            </w:r>
-            <w:proofErr w:type="gramEnd"/>
-            <w:r>
-              <w:rPr>
-                <w:rFonts w:ascii="Arial" w:hAnsi="Arial" w:cs="Arial"/>
-                <w:sz w:val="18"/>
-                <w:szCs w:val="18"/>
-              </w:rPr>
-              <w:t xml:space="preserve">                                                                                   </w:t>
+              <w:t>Ном</w:t>
+            </w:r>
+            <w:r>
+              <w:rPr>
+                <w:rFonts w:ascii="Arial" w:hAnsi="Arial" w:cs="Arial"/>
+                <w:sz w:val="18"/>
+                <w:szCs w:val="18"/>
+              </w:rPr>
+              <w:t>инальный</w:t>
+            </w:r>
+            <w:r>
+              <w:rPr>
+                <w:rFonts w:ascii="Arial" w:hAnsi="Arial" w:cs="Arial"/>
+                <w:sz w:val="18"/>
+                <w:szCs w:val="18"/>
+              </w:rPr>
+              <w:t xml:space="preserve"> </w:t>
+            </w:r>
+            <w:r>
+              <w:rPr>
+                <w:rFonts w:ascii="Arial" w:hAnsi="Arial" w:cs="Arial"/>
+                <w:sz w:val="18"/>
+                <w:szCs w:val="18"/>
+              </w:rPr>
+              <w:t>р</w:t>
+            </w:r>
+            <w:r>
+              <w:rPr>
+                <w:rFonts w:ascii="Arial" w:hAnsi="Arial" w:cs="Arial"/>
+                <w:sz w:val="18"/>
+                <w:szCs w:val="18"/>
+              </w:rPr>
+              <w:t xml:space="preserve">абочий ток, А                                                                                   </w:t>
             </w:r>
           </w:p>
         </w:tc>
@@ -1228,7 +1514,6 @@
                 <w:lang w:val="en-US"/>
               </w:rPr>
             </w:pPr>
-            <w:proofErr w:type="gramStart"/>
             <w:r>
               <w:rPr>
                 <w:rFonts w:ascii="Arial" w:hAnsi="Arial" w:cs="Arial"/>
@@ -1236,26 +1521,7 @@
                 <w:szCs w:val="18"/>
                 <w:lang w:val="en-US"/>
               </w:rPr>
-              <w:t xml:space="preserve">{{ </w:t>
-            </w:r>
-            <w:r>
-              <w:rPr>
-                <w:rFonts w:ascii="Arial" w:hAnsi="Arial" w:cs="Arial"/>
-                <w:sz w:val="18"/>
-                <w:szCs w:val="18"/>
-                <w:lang w:val="en-US"/>
-              </w:rPr>
-              <w:t>nominalCurrent</w:t>
-            </w:r>
-            <w:proofErr w:type="gramEnd"/>
-            <w:r>
-              <w:rPr>
-                <w:rFonts w:ascii="Arial" w:hAnsi="Arial" w:cs="Arial"/>
-                <w:sz w:val="18"/>
-                <w:szCs w:val="18"/>
-                <w:lang w:val="en-US"/>
-              </w:rPr>
-              <w:t xml:space="preserve"> }}</w:t>
+              <w:t>{{ nominalCurrent }}</w:t>
             </w:r>
           </w:p>
         </w:tc>
@@ -1358,7 +1624,6 @@
                 <w:lang w:val="en-US"/>
               </w:rPr>
             </w:pPr>
-            <w:proofErr w:type="gramStart"/>
             <w:r>
               <w:rPr>
                 <w:rFonts w:ascii="Arial" w:hAnsi="Arial" w:cs="Arial"/>
@@ -1377,7 +1642,6 @@
               </w:rPr>
               <w:t>nominalShortCircuitCurrent</w:t>
             </w:r>
-            <w:proofErr w:type="gramEnd"/>
             <w:r>
               <w:rPr>
                 <w:rFonts w:ascii="Arial" w:hAnsi="Arial" w:cs="Arial"/>
@@ -1542,7 +1806,6 @@
                 <w:lang w:val="en-US"/>
               </w:rPr>
             </w:pPr>
-            <w:proofErr w:type="gramStart"/>
             <w:r>
               <w:rPr>
                 <w:rFonts w:ascii="Arial" w:hAnsi="Arial" w:cs="Arial"/>
@@ -1559,9 +1822,8 @@
                 <w:szCs w:val="18"/>
                 <w:lang w:val="en-US"/>
               </w:rPr>
-              <w:t>{</w:t>
-            </w:r>
-            <w:proofErr w:type="gramEnd"/>
+              <w:t xml:space="preserve">{{ </w:t>
+            </w:r>
             <w:r>
               <w:rPr>
                 <w:rFonts w:ascii="Arial" w:hAnsi="Arial" w:cs="Arial"/>
@@ -1569,7 +1831,7 @@
                 <w:szCs w:val="18"/>
                 <w:lang w:val="en-US"/>
               </w:rPr>
-              <w:t xml:space="preserve">{ </w:t>
+              <w:t>ingressProtectionRating</w:t>
             </w:r>
             <w:r>
               <w:rPr>
@@ -1578,25 +1840,7 @@
                 <w:szCs w:val="18"/>
                 <w:lang w:val="en-US"/>
               </w:rPr>
-              <w:t>ingressProtectionRating</w:t>
-            </w:r>
-            <w:r>
-              <w:rPr>
-                <w:rFonts w:ascii="Arial" w:hAnsi="Arial" w:cs="Arial"/>
-                <w:sz w:val="18"/>
-                <w:szCs w:val="18"/>
-                <w:lang w:val="en-US"/>
-              </w:rPr>
-              <w:t xml:space="preserve"> </w:t>
-            </w:r>
-            <w:r>
-              <w:rPr>
-                <w:rFonts w:ascii="Arial" w:hAnsi="Arial" w:cs="Arial"/>
-                <w:sz w:val="18"/>
-                <w:szCs w:val="18"/>
-                <w:lang w:val="en-US"/>
-              </w:rPr>
-              <w:t>}}</w:t>
+              <w:t xml:space="preserve"> }}</w:t>
             </w:r>
           </w:p>
         </w:tc>
@@ -1645,7 +1889,6 @@
                 <w:lang w:val="en-US"/>
               </w:rPr>
             </w:pPr>
-            <w:proofErr w:type="gramStart"/>
             <w:r>
               <w:rPr>
                 <w:rFonts w:ascii="Arial" w:hAnsi="Arial" w:cs="Arial"/>
@@ -1664,7 +1907,6 @@
               </w:rPr>
               <w:t>protectionClass</w:t>
             </w:r>
-            <w:proofErr w:type="gramEnd"/>
             <w:r>
               <w:rPr>
                 <w:rFonts w:ascii="Arial" w:hAnsi="Arial" w:cs="Arial"/>
@@ -1672,16 +1914,7 @@
                 <w:szCs w:val="18"/>
                 <w:lang w:val="en-US"/>
               </w:rPr>
-              <w:t xml:space="preserve"> </w:t>
-            </w:r>
-            <w:r>
-              <w:rPr>
-                <w:rFonts w:ascii="Arial" w:hAnsi="Arial" w:cs="Arial"/>
-                <w:sz w:val="18"/>
-                <w:szCs w:val="18"/>
-                <w:lang w:val="en-US"/>
-              </w:rPr>
-              <w:t>}}</w:t>
+              <w:t xml:space="preserve"> }}</w:t>
             </w:r>
           </w:p>
         </w:tc>
@@ -1730,7 +1963,6 @@
                 <w:lang w:val="en-US"/>
               </w:rPr>
             </w:pPr>
-            <w:proofErr w:type="gramStart"/>
             <w:r>
               <w:rPr>
                 <w:rFonts w:ascii="Arial" w:hAnsi="Arial" w:cs="Arial"/>
@@ -1749,7 +1981,6 @@
               </w:rPr>
               <w:t>systemGrounding</w:t>
             </w:r>
-            <w:proofErr w:type="gramEnd"/>
             <w:r>
               <w:rPr>
                 <w:rFonts w:ascii="Arial" w:hAnsi="Arial" w:cs="Arial"/>
@@ -1757,16 +1988,7 @@
                 <w:szCs w:val="18"/>
                 <w:lang w:val="en-US"/>
               </w:rPr>
-              <w:t xml:space="preserve"> </w:t>
-            </w:r>
-            <w:r>
-              <w:rPr>
-                <w:rFonts w:ascii="Arial" w:hAnsi="Arial" w:cs="Arial"/>
-                <w:sz w:val="18"/>
-                <w:szCs w:val="18"/>
-                <w:lang w:val="en-US"/>
-              </w:rPr>
-              <w:t>}}</w:t>
+              <w:t xml:space="preserve"> }}</w:t>
             </w:r>
           </w:p>
         </w:tc>
@@ -1797,7 +2019,7 @@
                 <w:sz w:val="18"/>
                 <w:szCs w:val="18"/>
               </w:rPr>
-              <w:t>Способ установки</w:t>
+              <w:t>Условия окружающей среды, группа</w:t>
             </w:r>
           </w:p>
         </w:tc>
@@ -1815,10 +2037,74 @@
                 <w:rFonts w:ascii="Arial" w:hAnsi="Arial" w:cs="Arial"/>
                 <w:sz w:val="18"/>
                 <w:szCs w:val="18"/>
+              </w:rPr>
+            </w:pPr>
+            <w:r>
+              <w:rPr>
+                <w:rFonts w:ascii="Arial" w:hAnsi="Arial" w:cs="Arial"/>
+                <w:sz w:val="18"/>
+                <w:szCs w:val="18"/>
+              </w:rPr>
+              <w:t>А</w:t>
+            </w:r>
+          </w:p>
+        </w:tc>
+      </w:tr>
+      <w:tr>
+        <w:trPr>
+          <w:trHeight w:val="122"/>
+        </w:trPr>
+        <w:tc>
+          <w:tcPr>
+            <w:tcW w:w="5387" w:type="dxa"/>
+            <w:gridSpan w:val="2"/>
+          </w:tcPr>
+          <w:p>
+            <w:pPr>
+              <w:spacing w:after="0" w:line="240" w:lineRule="auto"/>
+              <w:contextualSpacing/>
+              <w:mirrorIndents/>
+              <w:rPr>
+                <w:rFonts w:ascii="Arial" w:hAnsi="Arial" w:cs="Arial"/>
+                <w:sz w:val="18"/>
+                <w:szCs w:val="18"/>
+              </w:rPr>
+            </w:pPr>
+            <w:r>
+              <w:rPr>
+                <w:rFonts w:ascii="Arial" w:hAnsi="Arial" w:cs="Arial"/>
+                <w:sz w:val="18"/>
+                <w:szCs w:val="18"/>
+              </w:rPr>
+              <w:t>Вид</w:t>
+            </w:r>
+            <w:r>
+              <w:rPr>
+                <w:rFonts w:ascii="Arial" w:hAnsi="Arial" w:cs="Arial"/>
+                <w:sz w:val="18"/>
+                <w:szCs w:val="18"/>
+              </w:rPr>
+              <w:t xml:space="preserve"> установки</w:t>
+            </w:r>
+          </w:p>
+        </w:tc>
+        <w:tc>
+          <w:tcPr>
+            <w:tcW w:w="2268" w:type="dxa"/>
+          </w:tcPr>
+          <w:p>
+            <w:pPr>
+              <w:spacing w:after="0" w:line="240" w:lineRule="auto"/>
+              <w:contextualSpacing/>
+              <w:mirrorIndents/>
+              <w:jc w:val="right"/>
+              <w:rPr>
+                <w:rFonts w:ascii="Arial" w:hAnsi="Arial" w:cs="Arial"/>
+                <w:sz w:val="18"/>
+                <w:szCs w:val="18"/>
                 <w:lang w:val="en-US"/>
               </w:rPr>
             </w:pPr>
-            <w:proofErr w:type="gramStart"/>
             <w:r>
               <w:rPr>
                 <w:rFonts w:ascii="Arial" w:hAnsi="Arial" w:cs="Arial"/>
@@ -1837,7 +2123,6 @@
               </w:rPr>
               <w:t>installationMethod</w:t>
             </w:r>
-            <w:proofErr w:type="gramEnd"/>
             <w:r>
               <w:rPr>
                 <w:rFonts w:ascii="Arial" w:hAnsi="Arial" w:cs="Arial"/>
@@ -1845,16 +2130,7 @@
                 <w:szCs w:val="18"/>
                 <w:lang w:val="en-US"/>
               </w:rPr>
-              <w:t xml:space="preserve"> </w:t>
-            </w:r>
-            <w:r>
-              <w:rPr>
-                <w:rFonts w:ascii="Arial" w:hAnsi="Arial" w:cs="Arial"/>
-                <w:sz w:val="18"/>
-                <w:szCs w:val="18"/>
-                <w:lang w:val="en-US"/>
-              </w:rPr>
-              <w:t>}}</w:t>
+              <w:t xml:space="preserve"> }}</w:t>
             </w:r>
           </w:p>
         </w:tc>
@@ -1912,7 +2188,14 @@
               </w:rPr>
               <w:t xml:space="preserve">До </w:t>
             </w:r>
-            <w:proofErr w:type="gramStart"/>
+            <w:r>
+              <w:rPr>
+                <w:rFonts w:ascii="Arial" w:hAnsi="Arial" w:cs="Arial"/>
+                <w:sz w:val="18"/>
+                <w:szCs w:val="18"/>
+              </w:rPr>
+              <w:t>{{</w:t>
+            </w:r>
             <w:r>
               <w:rPr>
                 <w:rFonts w:ascii="Arial" w:hAnsi="Arial" w:cs="Arial"/>
@@ -1920,7 +2203,7 @@
                 <w:szCs w:val="18"/>
                 <w:lang w:val="en-US"/>
               </w:rPr>
-              <w:t xml:space="preserve">{{ </w:t>
+              <w:t xml:space="preserve"> </w:t>
             </w:r>
             <w:r>
               <w:rPr>
@@ -1931,7 +2214,6 @@
               </w:rPr>
               <w:t>nominalCurrent</w:t>
             </w:r>
-            <w:proofErr w:type="gramEnd"/>
             <w:r>
               <w:rPr>
                 <w:rFonts w:ascii="Arial" w:hAnsi="Arial" w:cs="Arial"/>
@@ -1946,7 +2228,6 @@
                 <w:rFonts w:ascii="Arial" w:hAnsi="Arial" w:cs="Arial"/>
                 <w:sz w:val="18"/>
                 <w:szCs w:val="18"/>
-                <w:lang w:val="en-US"/>
               </w:rPr>
               <w:t>}}</w:t>
             </w:r>
@@ -1976,7 +2257,14 @@
                 <w:szCs w:val="18"/>
               </w:rPr>
             </w:pPr>
-            <w:proofErr w:type="gramStart"/>
+            <w:r>
+              <w:rPr>
+                <w:rFonts w:ascii="Arial" w:hAnsi="Arial" w:cs="Arial"/>
+                <w:sz w:val="18"/>
+                <w:szCs w:val="18"/>
+              </w:rPr>
+              <w:t>{{</w:t>
+            </w:r>
             <w:r>
               <w:rPr>
                 <w:rFonts w:ascii="Arial" w:hAnsi="Arial" w:cs="Arial"/>
@@ -1984,7 +2272,7 @@
                 <w:szCs w:val="18"/>
                 <w:lang w:val="en-US"/>
               </w:rPr>
-              <w:t xml:space="preserve">{{ </w:t>
+              <w:t xml:space="preserve"> </w:t>
             </w:r>
             <w:r>
               <w:rPr>
@@ -1995,7 +2283,6 @@
               </w:rPr>
               <w:t>inputCrossSection</w:t>
             </w:r>
-            <w:proofErr w:type="gramEnd"/>
             <w:r>
               <w:rPr>
                 <w:rFonts w:ascii="Arial" w:hAnsi="Arial" w:cs="Arial"/>
@@ -2010,7 +2297,6 @@
                 <w:rFonts w:ascii="Arial" w:hAnsi="Arial" w:cs="Arial"/>
                 <w:sz w:val="18"/>
                 <w:szCs w:val="18"/>
-                <w:lang w:val="en-US"/>
               </w:rPr>
               <w:t>}}</w:t>
             </w:r>
@@ -2123,7 +2409,6 @@
                 <w:lang w:val="en-US"/>
               </w:rPr>
             </w:pPr>
-            <w:proofErr w:type="gramStart"/>
             <w:r>
               <w:rPr>
                 <w:rFonts w:ascii="Arial" w:hAnsi="Arial" w:cs="Arial"/>
@@ -2131,26 +2416,7 @@
                 <w:szCs w:val="18"/>
                 <w:lang w:val="en-US"/>
               </w:rPr>
-              <w:t xml:space="preserve">{{ </w:t>
-            </w:r>
-            <w:r>
-              <w:rPr>
-                <w:rFonts w:ascii="Arial" w:hAnsi="Arial" w:cs="Arial"/>
-                <w:sz w:val="18"/>
-                <w:szCs w:val="18"/>
-                <w:lang w:val="en-US"/>
-              </w:rPr>
-              <w:t>height</w:t>
-            </w:r>
-            <w:proofErr w:type="gramEnd"/>
-            <w:r>
-              <w:rPr>
-                <w:rFonts w:ascii="Arial" w:hAnsi="Arial" w:cs="Arial"/>
-                <w:sz w:val="18"/>
-                <w:szCs w:val="18"/>
-                <w:lang w:val="en-US"/>
-              </w:rPr>
-              <w:t xml:space="preserve"> }}</w:t>
+              <w:t>{{ height }}</w:t>
             </w:r>
           </w:p>
         </w:tc>
@@ -2198,7 +2464,6 @@
                 <w:lang w:val="en-US"/>
               </w:rPr>
             </w:pPr>
-            <w:proofErr w:type="gramStart"/>
             <w:r>
               <w:rPr>
                 <w:rFonts w:ascii="Arial" w:hAnsi="Arial" w:cs="Arial"/>
@@ -2206,38 +2471,7 @@
                 <w:szCs w:val="18"/>
                 <w:lang w:val="en-US"/>
               </w:rPr>
-              <w:t>{{</w:t>
-            </w:r>
-            <w:r>
-              <w:t xml:space="preserve"> </w:t>
-            </w:r>
-            <w:r>
-              <w:rPr>
-                <w:rFonts w:ascii="Arial" w:hAnsi="Arial" w:cs="Arial"/>
-                <w:sz w:val="18"/>
-                <w:szCs w:val="18"/>
-                <w:lang w:val="en-US"/>
-              </w:rPr>
-              <w:t>width</w:t>
-            </w:r>
-            <w:proofErr w:type="gramEnd"/>
-            <w:r>
-              <w:rPr>
-                <w:rFonts w:ascii="Arial" w:hAnsi="Arial" w:cs="Arial"/>
-                <w:sz w:val="18"/>
-                <w:szCs w:val="18"/>
-                <w:lang w:val="en-US"/>
-              </w:rPr>
-              <w:t xml:space="preserve"> </w:t>
-            </w:r>
-            <w:r>
-              <w:rPr>
-                <w:rFonts w:ascii="Arial" w:hAnsi="Arial" w:cs="Arial"/>
-                <w:sz w:val="18"/>
-                <w:szCs w:val="18"/>
-                <w:lang w:val="en-US"/>
-              </w:rPr>
-              <w:t>}}</w:t>
+              <w:t>{{ width }}</w:t>
             </w:r>
           </w:p>
         </w:tc>
@@ -2285,7 +2519,6 @@
                 <w:lang w:val="en-US"/>
               </w:rPr>
             </w:pPr>
-            <w:proofErr w:type="gramStart"/>
             <w:r>
               <w:rPr>
                 <w:rFonts w:ascii="Arial" w:hAnsi="Arial" w:cs="Arial"/>
@@ -2293,38 +2526,7 @@
                 <w:szCs w:val="18"/>
                 <w:lang w:val="en-US"/>
               </w:rPr>
-              <w:t>{{</w:t>
-            </w:r>
-            <w:r>
-              <w:t xml:space="preserve"> </w:t>
-            </w:r>
-            <w:r>
-              <w:rPr>
-                <w:rFonts w:ascii="Arial" w:hAnsi="Arial" w:cs="Arial"/>
-                <w:sz w:val="18"/>
-                <w:szCs w:val="18"/>
-                <w:lang w:val="en-US"/>
-              </w:rPr>
-              <w:t>depth</w:t>
-            </w:r>
-            <w:proofErr w:type="gramEnd"/>
-            <w:r>
-              <w:rPr>
-                <w:rFonts w:ascii="Arial" w:hAnsi="Arial" w:cs="Arial"/>
-                <w:sz w:val="18"/>
-                <w:szCs w:val="18"/>
-                <w:lang w:val="en-US"/>
-              </w:rPr>
-              <w:t xml:space="preserve"> </w:t>
-            </w:r>
-            <w:r>
-              <w:rPr>
-                <w:rFonts w:ascii="Arial" w:hAnsi="Arial" w:cs="Arial"/>
-                <w:sz w:val="18"/>
-                <w:szCs w:val="18"/>
-                <w:lang w:val="en-US"/>
-              </w:rPr>
-              <w:t>}}</w:t>
+              <w:t>{{ depth }}</w:t>
             </w:r>
           </w:p>
         </w:tc>
@@ -2372,7 +2574,6 @@
                 <w:lang w:val="en-US"/>
               </w:rPr>
             </w:pPr>
-            <w:proofErr w:type="gramStart"/>
             <w:r>
               <w:rPr>
                 <w:rFonts w:ascii="Arial" w:hAnsi="Arial" w:cs="Arial"/>
@@ -2380,35 +2581,7 @@
                 <w:szCs w:val="18"/>
                 <w:lang w:val="en-US"/>
               </w:rPr>
-              <w:t xml:space="preserve">{{ </w:t>
-            </w:r>
-            <w:r>
-              <w:rPr>
-                <w:rFonts w:ascii="Arial" w:hAnsi="Arial" w:cs="Arial"/>
-                <w:sz w:val="18"/>
-                <w:szCs w:val="18"/>
-                <w:lang w:val="en-US"/>
-              </w:rPr>
-              <w:t>weight</w:t>
-            </w:r>
-            <w:proofErr w:type="gramEnd"/>
-            <w:r>
-              <w:rPr>
-                <w:rFonts w:ascii="Arial" w:hAnsi="Arial" w:cs="Arial"/>
-                <w:sz w:val="18"/>
-                <w:szCs w:val="18"/>
-                <w:lang w:val="en-US"/>
-              </w:rPr>
-              <w:t xml:space="preserve"> </w:t>
-            </w:r>
-            <w:r>
-              <w:rPr>
-                <w:rFonts w:ascii="Arial" w:hAnsi="Arial" w:cs="Arial"/>
-                <w:sz w:val="18"/>
-                <w:szCs w:val="18"/>
-                <w:lang w:val="en-US"/>
-              </w:rPr>
-              <w:t>}}</w:t>
+              <w:t>{{ weight }}</w:t>
             </w:r>
           </w:p>
         </w:tc>
@@ -2954,7 +3127,34 @@
                 <w:sz w:val="18"/>
                 <w:szCs w:val="18"/>
               </w:rPr>
-              <w:t>Копия сертификатов соответствия</w:t>
+              <w:t xml:space="preserve">Копия </w:t>
+            </w:r>
+            <w:r>
+              <w:rPr>
+                <w:rFonts w:ascii="Arial" w:hAnsi="Arial" w:cs="Arial"/>
+                <w:bCs/>
+                <w:sz w:val="18"/>
+                <w:szCs w:val="18"/>
+              </w:rPr>
+              <w:t>сертификат</w:t>
+            </w:r>
+            <w:r>
+              <w:rPr>
+                <w:rFonts w:ascii="Arial" w:hAnsi="Arial" w:cs="Arial"/>
+                <w:bCs/>
+                <w:sz w:val="18"/>
+                <w:szCs w:val="18"/>
+              </w:rPr>
+              <w:t xml:space="preserve">а </w:t>
+            </w:r>
+            <w:r>
+              <w:rPr>
+                <w:rFonts w:ascii="Arial" w:hAnsi="Arial" w:cs="Arial"/>
+                <w:bCs/>
+                <w:sz w:val="18"/>
+                <w:szCs w:val="18"/>
+              </w:rPr>
+              <w:t>соответствия</w:t>
             </w:r>
           </w:p>
         </w:tc>
@@ -3205,7 +3405,6 @@
         </w:rPr>
         <w:t xml:space="preserve">4.1. ВРУ крепится к </w:t>
       </w:r>
-      <w:proofErr w:type="gramStart"/>
       <w:r>
         <w:rPr>
           <w:rFonts w:ascii="Arial" w:hAnsi="Arial" w:cs="Arial"/>
@@ -3213,7 +3412,7 @@
           <w:szCs w:val="18"/>
           <w:lang w:val="en-US"/>
         </w:rPr>
-        <w:t xml:space="preserve">{{ </w:t>
+        <w:t>{{ montagePlace }}</w:t>
       </w:r>
       <w:r>
         <w:rPr>
@@ -3222,34 +3421,6 @@
           <w:szCs w:val="18"/>
           <w:lang w:val="en-US"/>
         </w:rPr>
-        <w:t>montagePlace</w:t>
-      </w:r>
-      <w:proofErr w:type="gramEnd"/>
-      <w:r>
-        <w:rPr>
-          <w:rFonts w:ascii="Arial" w:hAnsi="Arial" w:cs="Arial"/>
-          <w:sz w:val="18"/>
-          <w:szCs w:val="18"/>
-          <w:lang w:val="en-US"/>
-        </w:rPr>
-        <w:t xml:space="preserve"> </w:t>
-      </w:r>
-      <w:r>
-        <w:rPr>
-          <w:rFonts w:ascii="Arial" w:hAnsi="Arial" w:cs="Arial"/>
-          <w:sz w:val="18"/>
-          <w:szCs w:val="18"/>
-          <w:lang w:val="en-US"/>
-        </w:rPr>
-        <w:t>}}</w:t>
-      </w:r>
-      <w:r>
-        <w:rPr>
-          <w:rFonts w:ascii="Arial" w:hAnsi="Arial" w:cs="Arial"/>
-          <w:sz w:val="18"/>
-          <w:szCs w:val="18"/>
-          <w:lang w:val="en-US"/>
-        </w:rPr>
         <w:t>.</w:t>
       </w:r>
       <w:r>
@@ -3389,6 +3560,16 @@
         </w:rPr>
         <w:t>4.7. Заземлить корпус ВРУ.</w:t>
       </w:r>
+    </w:p>
+    <w:p>
+      <w:pPr>
+        <w:pStyle w:val="a4"/>
+        <w:rPr>
+          <w:rFonts w:ascii="Arial" w:hAnsi="Arial" w:cs="Arial"/>
+          <w:sz w:val="18"/>
+          <w:szCs w:val="18"/>
+        </w:rPr>
+      </w:pPr>
     </w:p>
     <w:p>
       <w:pPr>
@@ -3557,8 +3738,8 @@
         <w:jc w:val="both"/>
         <w:rPr>
           <w:rFonts w:ascii="Arial" w:hAnsi="Arial" w:cs="Arial"/>
-          <w:sz w:val="28"/>
-          <w:szCs w:val="28"/>
+          <w:sz w:val="18"/>
+          <w:szCs w:val="18"/>
         </w:rPr>
       </w:pPr>
     </w:p>
@@ -3583,7 +3764,7 @@
           <w:rFonts w:ascii="Arial" w:hAnsi="Arial" w:cs="Arial"/>
           <w:b/>
         </w:rPr>
-        <w:t>УСЛОВИЯ ХРАНЕНИЯ ЭКСПЛУАТАЦИИ</w:t>
+        <w:t>СЛОВИЯ ХРАНЕНИЯ ЭКСПЛУАТАЦИИ</w:t>
       </w:r>
     </w:p>
     <w:bookmarkEnd w:id="0"/>
@@ -3668,25 +3849,7 @@
           <w:sz w:val="18"/>
           <w:szCs w:val="18"/>
         </w:rPr>
-        <w:t>температура окружающего воздуха, °</w:t>
-      </w:r>
-      <w:proofErr w:type="gramStart"/>
-      <w:r>
-        <w:rPr>
-          <w:b w:val="0"/>
-          <w:sz w:val="18"/>
-          <w:szCs w:val="18"/>
-        </w:rPr>
-        <w:t>С  от</w:t>
-      </w:r>
-      <w:proofErr w:type="gramEnd"/>
-      <w:r>
-        <w:rPr>
-          <w:b w:val="0"/>
-          <w:sz w:val="18"/>
-          <w:szCs w:val="18"/>
-        </w:rPr>
-        <w:t xml:space="preserve"> +</w:t>
+        <w:t>температура окружающего воздуха, °С  от +</w:t>
       </w:r>
       <w:r>
         <w:rPr>
@@ -3746,7 +3909,6 @@
         </w:rPr>
         <w:t>относительная влажность не более    …</w:t>
       </w:r>
-      <w:proofErr w:type="gramStart"/>
       <w:r>
         <w:rPr>
           <w:sz w:val="18"/>
@@ -3760,16 +3922,7 @@
           <w:sz w:val="18"/>
           <w:szCs w:val="18"/>
         </w:rPr>
-        <w:t xml:space="preserve"> .</w:t>
-      </w:r>
-      <w:proofErr w:type="gramEnd"/>
-      <w:r>
-        <w:rPr>
-          <w:b w:val="0"/>
-          <w:sz w:val="18"/>
-          <w:szCs w:val="18"/>
-        </w:rPr>
-        <w:t>% при……</w:t>
+        <w:t xml:space="preserve"> .% при……</w:t>
       </w:r>
       <w:r>
         <w:rPr>
@@ -3840,25 +3993,7 @@
           <w:sz w:val="18"/>
           <w:szCs w:val="18"/>
         </w:rPr>
-        <w:t>высота над уровнем моря не более, м…</w:t>
-      </w:r>
-      <w:proofErr w:type="gramStart"/>
-      <w:r>
-        <w:rPr>
-          <w:b w:val="0"/>
-          <w:sz w:val="18"/>
-          <w:szCs w:val="18"/>
-        </w:rPr>
-        <w:t>…….</w:t>
-      </w:r>
-      <w:proofErr w:type="gramEnd"/>
-      <w:r>
-        <w:rPr>
-          <w:b w:val="0"/>
-          <w:sz w:val="18"/>
-          <w:szCs w:val="18"/>
-        </w:rPr>
-        <w:t>.</w:t>
+        <w:t>высота над уровнем моря не более, м………..</w:t>
       </w:r>
       <w:r>
         <w:rPr>
@@ -3901,25 +4036,7 @@
           <w:sz w:val="18"/>
           <w:szCs w:val="18"/>
         </w:rPr>
-        <w:t>условия хранения по ГОСТ15150-69…</w:t>
-      </w:r>
-      <w:proofErr w:type="gramStart"/>
-      <w:r>
-        <w:rPr>
-          <w:b w:val="0"/>
-          <w:sz w:val="18"/>
-          <w:szCs w:val="18"/>
-        </w:rPr>
-        <w:t>…….</w:t>
-      </w:r>
-      <w:proofErr w:type="gramEnd"/>
-      <w:r>
-        <w:rPr>
-          <w:b w:val="0"/>
-          <w:sz w:val="18"/>
-          <w:szCs w:val="18"/>
-        </w:rPr>
-        <w:t>.</w:t>
+        <w:t>условия хранения по ГОСТ15150-69………..</w:t>
       </w:r>
       <w:r>
         <w:rPr>
@@ -3969,18 +4086,8 @@
           <w:sz w:val="18"/>
           <w:szCs w:val="18"/>
         </w:rPr>
-        <w:t xml:space="preserve">-х </w:t>
-      </w:r>
-      <w:proofErr w:type="gramStart"/>
-      <w:r>
-        <w:rPr>
-          <w:b w:val="0"/>
-          <w:sz w:val="18"/>
-          <w:szCs w:val="18"/>
-        </w:rPr>
-        <w:t>лет  .</w:t>
-      </w:r>
-      <w:proofErr w:type="gramEnd"/>
+        <w:t>-х лет  .</w:t>
+      </w:r>
     </w:p>
     <w:p>
       <w:pPr>
@@ -4234,6 +4341,7 @@
           <w:sz w:val="24"/>
           <w:szCs w:val="24"/>
         </w:rPr>
+        <w:lastRenderedPageBreak/>
         <w:t xml:space="preserve">     </w:t>
       </w:r>
       <w:r>
@@ -4244,58 +4352,21 @@
         </w:rPr>
         <w:t>Изготовитель гарантирует соответствие ВРУ ТУ 27.12.31-001-00560762-2020 и ГОСТ Р 51321.1-2007</w:t>
       </w:r>
-    </w:p>
-    <w:p>
-      <w:pPr>
-        <w:spacing w:after="0" w:line="240" w:lineRule="auto"/>
-        <w:contextualSpacing/>
-        <w:mirrorIndents/>
-        <w:jc w:val="both"/>
-        <w:rPr>
-          <w:rFonts w:ascii="Arial" w:hAnsi="Arial" w:cs="Arial"/>
-          <w:sz w:val="18"/>
-          <w:szCs w:val="18"/>
-        </w:rPr>
-      </w:pPr>
-      <w:r>
-        <w:rPr>
-          <w:rFonts w:ascii="Arial" w:hAnsi="Arial" w:cs="Arial"/>
-          <w:sz w:val="18"/>
-          <w:szCs w:val="18"/>
-        </w:rPr>
-        <w:t xml:space="preserve">    В течении гарантийного срока эксплуатации Изготовитель обязуется осуществлять гарантийный ремонт изделия в случае обнаружения заводского брака.</w:t>
-      </w:r>
-    </w:p>
-    <w:p>
-      <w:pPr>
-        <w:spacing w:after="0" w:line="240" w:lineRule="auto"/>
-        <w:contextualSpacing/>
-        <w:mirrorIndents/>
-        <w:jc w:val="both"/>
-        <w:rPr>
-          <w:rFonts w:ascii="Arial" w:hAnsi="Arial" w:cs="Arial"/>
-          <w:bCs/>
-          <w:sz w:val="24"/>
-          <w:szCs w:val="24"/>
-        </w:rPr>
-      </w:pPr>
-      <w:r>
-        <w:rPr>
-          <w:rFonts w:ascii="Arial" w:hAnsi="Arial" w:cs="Arial"/>
-          <w:bCs/>
-          <w:sz w:val="18"/>
-          <w:szCs w:val="18"/>
-        </w:rPr>
-        <w:t xml:space="preserve">    Гарантийный срок эксплуатации - 18 месяца со дня отгрузки с предприятия изготовителя при соблюдении условий транспортирования, хранения, монтажа и эксплуатации</w:t>
-      </w:r>
-      <w:r>
-        <w:rPr>
-          <w:rFonts w:ascii="Arial" w:hAnsi="Arial" w:cs="Arial"/>
-          <w:bCs/>
-          <w:sz w:val="24"/>
-          <w:szCs w:val="24"/>
+      <w:r>
+        <w:rPr>
+          <w:rFonts w:ascii="Arial" w:hAnsi="Arial" w:cs="Arial"/>
+          <w:sz w:val="18"/>
+          <w:szCs w:val="18"/>
         </w:rPr>
         <w:t>.</w:t>
+      </w:r>
+      <w:r>
+        <w:rPr>
+          <w:rFonts w:ascii="Arial" w:hAnsi="Arial" w:cs="Arial"/>
+          <w:sz w:val="18"/>
+          <w:szCs w:val="18"/>
+        </w:rPr>
+        <w:t xml:space="preserve"> </w:t>
       </w:r>
     </w:p>
     <w:sectPr>
@@ -5984,7 +6055,7 @@
 </file>
 
 <file path=customXml/itemProps1.xml><?xml version="1.0" encoding="utf-8"?>
-<ds:datastoreItem xmlns:ds="http://schemas.openxmlformats.org/officeDocument/2006/customXml" ds:itemID="{5C1B0FD7-5F6A-4D1C-9F9D-D575B2EEB124}">
+<ds:datastoreItem xmlns:ds="http://schemas.openxmlformats.org/officeDocument/2006/customXml" ds:itemID="{0153B198-0638-4105-A9F6-0CD58A90E6F3}">
   <ds:schemaRefs>
     <ds:schemaRef ds:uri="http://schemas.openxmlformats.org/officeDocument/2006/bibliography"/>
   </ds:schemaRefs>

</xml_diff>